<commit_message>
Test Plan v4.1 In progress
</commit_message>
<xml_diff>
--- a/Test Plan/Evaluation & Teamwork Modules Test Plan v4.1.docx
+++ b/Test Plan/Evaluation & Teamwork Modules Test Plan v4.1.docx
@@ -1,6 +1,6 @@
 
 <file path=word/document.xml><?xml version="1.0" encoding="utf-8"?>
-<w:document xmlns:wpc="http://schemas.microsoft.com/office/word/2010/wordprocessingCanvas" xmlns:mc="http://schemas.openxmlformats.org/markup-compatibility/2006" xmlns:o="urn:schemas-microsoft-com:office:office" xmlns:r="http://schemas.openxmlformats.org/officeDocument/2006/relationships" xmlns:m="http://schemas.openxmlformats.org/officeDocument/2006/math" xmlns:v="urn:schemas-microsoft-com:vml" xmlns:wp14="http://schemas.microsoft.com/office/word/2010/wordprocessingDrawing" xmlns:wp="http://schemas.openxmlformats.org/drawingml/2006/wordprocessingDrawing" xmlns:w10="urn:schemas-microsoft-com:office:word" xmlns:w="http://schemas.openxmlformats.org/wordprocessingml/2006/main" xmlns:w14="http://schemas.microsoft.com/office/word/2010/wordml" xmlns:wpg="http://schemas.microsoft.com/office/word/2010/wordprocessingGroup" xmlns:wpi="http://schemas.microsoft.com/office/word/2010/wordprocessingInk" xmlns:wne="http://schemas.microsoft.com/office/word/2006/wordml" xmlns:wps="http://schemas.microsoft.com/office/word/2010/wordprocessingShape" mc:Ignorable="w14 wp14">
+<w:document xmlns:ve="http://schemas.openxmlformats.org/markup-compatibility/2006" xmlns:o="urn:schemas-microsoft-com:office:office" xmlns:r="http://schemas.openxmlformats.org/officeDocument/2006/relationships" xmlns:m="http://schemas.openxmlformats.org/officeDocument/2006/math" xmlns:v="urn:schemas-microsoft-com:vml" xmlns:wp="http://schemas.openxmlformats.org/drawingml/2006/wordprocessingDrawing" xmlns:w10="urn:schemas-microsoft-com:office:word" xmlns:w="http://schemas.openxmlformats.org/wordprocessingml/2006/main" xmlns:wne="http://schemas.microsoft.com/office/word/2006/wordml">
   <w:body>
     <w:p>
       <w:pPr>
@@ -59,23 +59,13 @@
           <w:szCs w:val="40"/>
         </w:rPr>
       </w:pPr>
-      <w:proofErr w:type="spellStart"/>
       <w:r>
         <w:rPr>
           <w:rFonts w:asciiTheme="minorHAnsi" w:hAnsiTheme="minorHAnsi" w:cstheme="minorHAnsi"/>
           <w:sz w:val="40"/>
           <w:szCs w:val="40"/>
         </w:rPr>
-        <w:t>Telerik</w:t>
-      </w:r>
-      <w:proofErr w:type="spellEnd"/>
-      <w:r>
-        <w:rPr>
-          <w:rFonts w:asciiTheme="minorHAnsi" w:hAnsiTheme="minorHAnsi" w:cstheme="minorHAnsi"/>
-          <w:sz w:val="40"/>
-          <w:szCs w:val="40"/>
-        </w:rPr>
-        <w:t xml:space="preserve"> Academy </w:t>
+        <w:t xml:space="preserve">Telerik Academy </w:t>
       </w:r>
       <w:r>
         <w:rPr>
@@ -279,18 +269,9 @@
           <w:sz w:val="28"/>
           <w:szCs w:val="28"/>
         </w:rPr>
-        <w:t>.</w:t>
+        <w:t>.1</w:t>
       </w:r>
       <w:bookmarkEnd w:id="0"/>
-      <w:r>
-        <w:rPr>
-          <w:rFonts w:asciiTheme="minorHAnsi" w:hAnsiTheme="minorHAnsi" w:cstheme="minorHAnsi"/>
-          <w:color w:val="auto"/>
-          <w:sz w:val="28"/>
-          <w:szCs w:val="28"/>
-        </w:rPr>
-        <w:t>1</w:t>
-      </w:r>
     </w:p>
     <w:p>
       <w:pPr>
@@ -334,7 +315,7 @@
           <w:sz w:val="28"/>
           <w:szCs w:val="28"/>
         </w:rPr>
-        <w:t>November 16, 2014</w:t>
+        <w:t>November 21, 2014</w:t>
       </w:r>
       <w:r>
         <w:rPr>
@@ -407,7 +388,7 @@
         </w:rPr>
       </w:sdtEndPr>
       <w:sdtContent>
-        <w:bookmarkStart w:id="2" w:name="_Toc403926964" w:displacedByCustomXml="prev"/>
+        <w:bookmarkStart w:id="2" w:name="_Toc404323465" w:displacedByCustomXml="prev"/>
         <w:p>
           <w:pPr>
             <w:pStyle w:val="Heading1"/>
@@ -450,7 +431,7 @@
             </w:rPr>
             <w:fldChar w:fldCharType="separate"/>
           </w:r>
-          <w:hyperlink w:anchor="_Toc403926964" w:history="1">
+          <w:hyperlink w:anchor="_Toc404323465" w:history="1">
             <w:r>
               <w:rPr>
                 <w:rStyle w:val="Hyperlink"/>
@@ -477,7 +458,7 @@
                 <w:noProof/>
                 <w:webHidden/>
               </w:rPr>
-              <w:instrText xml:space="preserve"> PAGEREF _Toc403926964 \h </w:instrText>
+              <w:instrText xml:space="preserve"> PAGEREF _Toc404323465 \h </w:instrText>
             </w:r>
             <w:r>
               <w:rPr>
@@ -515,7 +496,7 @@
               <w:noProof/>
             </w:rPr>
           </w:pPr>
-          <w:hyperlink w:anchor="_Toc403926965" w:history="1">
+          <w:hyperlink w:anchor="_Toc404323466" w:history="1">
             <w:r>
               <w:rPr>
                 <w:rStyle w:val="Hyperlink"/>
@@ -555,7 +536,7 @@
                 <w:noProof/>
                 <w:webHidden/>
               </w:rPr>
-              <w:instrText xml:space="preserve"> PAGEREF _Toc403926965 \h </w:instrText>
+              <w:instrText xml:space="preserve"> PAGEREF _Toc404323466 \h </w:instrText>
             </w:r>
             <w:r>
               <w:rPr>
@@ -593,7 +574,7 @@
               <w:noProof/>
             </w:rPr>
           </w:pPr>
-          <w:hyperlink w:anchor="_Toc403926966" w:history="1">
+          <w:hyperlink w:anchor="_Toc404323467" w:history="1">
             <w:r>
               <w:rPr>
                 <w:rStyle w:val="Hyperlink"/>
@@ -633,7 +614,7 @@
                 <w:noProof/>
                 <w:webHidden/>
               </w:rPr>
-              <w:instrText xml:space="preserve"> PAGEREF _Toc403926966 \h </w:instrText>
+              <w:instrText xml:space="preserve"> PAGEREF _Toc404323467 \h </w:instrText>
             </w:r>
             <w:r>
               <w:rPr>
@@ -671,7 +652,7 @@
               <w:noProof/>
             </w:rPr>
           </w:pPr>
-          <w:hyperlink w:anchor="_Toc403926967" w:history="1">
+          <w:hyperlink w:anchor="_Toc404323468" w:history="1">
             <w:r>
               <w:rPr>
                 <w:rStyle w:val="Hyperlink"/>
@@ -711,7 +692,7 @@
                 <w:noProof/>
                 <w:webHidden/>
               </w:rPr>
-              <w:instrText xml:space="preserve"> PAGEREF _Toc403926967 \h </w:instrText>
+              <w:instrText xml:space="preserve"> PAGEREF _Toc404323468 \h </w:instrText>
             </w:r>
             <w:r>
               <w:rPr>
@@ -749,7 +730,7 @@
               <w:noProof/>
             </w:rPr>
           </w:pPr>
-          <w:hyperlink w:anchor="_Toc403926968" w:history="1">
+          <w:hyperlink w:anchor="_Toc404323469" w:history="1">
             <w:r>
               <w:rPr>
                 <w:rStyle w:val="Hyperlink"/>
@@ -789,7 +770,7 @@
                 <w:noProof/>
                 <w:webHidden/>
               </w:rPr>
-              <w:instrText xml:space="preserve"> PAGEREF _Toc403926968 \h </w:instrText>
+              <w:instrText xml:space="preserve"> PAGEREF _Toc404323469 \h </w:instrText>
             </w:r>
             <w:r>
               <w:rPr>
@@ -827,7 +808,7 @@
               <w:noProof/>
             </w:rPr>
           </w:pPr>
-          <w:hyperlink w:anchor="_Toc403926969" w:history="1">
+          <w:hyperlink w:anchor="_Toc404323470" w:history="1">
             <w:r>
               <w:rPr>
                 <w:rStyle w:val="Hyperlink"/>
@@ -867,7 +848,7 @@
                 <w:noProof/>
                 <w:webHidden/>
               </w:rPr>
-              <w:instrText xml:space="preserve"> PAGEREF _Toc403926969 \h </w:instrText>
+              <w:instrText xml:space="preserve"> PAGEREF _Toc404323470 \h </w:instrText>
             </w:r>
             <w:r>
               <w:rPr>
@@ -905,7 +886,7 @@
               <w:noProof/>
             </w:rPr>
           </w:pPr>
-          <w:hyperlink w:anchor="_Toc403926970" w:history="1">
+          <w:hyperlink w:anchor="_Toc404323471" w:history="1">
             <w:r>
               <w:rPr>
                 <w:rStyle w:val="Hyperlink"/>
@@ -945,7 +926,7 @@
                 <w:noProof/>
                 <w:webHidden/>
               </w:rPr>
-              <w:instrText xml:space="preserve"> PAGEREF _Toc403926970 \h </w:instrText>
+              <w:instrText xml:space="preserve"> PAGEREF _Toc404323471 \h </w:instrText>
             </w:r>
             <w:r>
               <w:rPr>
@@ -983,7 +964,7 @@
               <w:noProof/>
             </w:rPr>
           </w:pPr>
-          <w:hyperlink w:anchor="_Toc403926971" w:history="1">
+          <w:hyperlink w:anchor="_Toc404323472" w:history="1">
             <w:r>
               <w:rPr>
                 <w:rStyle w:val="Hyperlink"/>
@@ -1023,7 +1004,7 @@
                 <w:noProof/>
                 <w:webHidden/>
               </w:rPr>
-              <w:instrText xml:space="preserve"> PAGEREF _Toc403926971 \h </w:instrText>
+              <w:instrText xml:space="preserve"> PAGEREF _Toc404323472 \h </w:instrText>
             </w:r>
             <w:r>
               <w:rPr>
@@ -1061,7 +1042,7 @@
               <w:noProof/>
             </w:rPr>
           </w:pPr>
-          <w:hyperlink w:anchor="_Toc403926972" w:history="1">
+          <w:hyperlink w:anchor="_Toc404323473" w:history="1">
             <w:r>
               <w:rPr>
                 <w:rStyle w:val="Hyperlink"/>
@@ -1101,7 +1082,7 @@
                 <w:noProof/>
                 <w:webHidden/>
               </w:rPr>
-              <w:instrText xml:space="preserve"> PAGEREF _Toc403926972 \h </w:instrText>
+              <w:instrText xml:space="preserve"> PAGEREF _Toc404323473 \h </w:instrText>
             </w:r>
             <w:r>
               <w:rPr>
@@ -1139,7 +1120,7 @@
               <w:noProof/>
             </w:rPr>
           </w:pPr>
-          <w:hyperlink w:anchor="_Toc403926973" w:history="1">
+          <w:hyperlink w:anchor="_Toc404323474" w:history="1">
             <w:r>
               <w:rPr>
                 <w:rStyle w:val="Hyperlink"/>
@@ -1158,7 +1139,7 @@
                 <w:rStyle w:val="Hyperlink"/>
                 <w:noProof/>
               </w:rPr>
-              <w:t>Admin UI</w:t>
+              <w:t>AdminUI</w:t>
             </w:r>
             <w:r>
               <w:rPr>
@@ -1179,7 +1160,7 @@
                 <w:noProof/>
                 <w:webHidden/>
               </w:rPr>
-              <w:instrText xml:space="preserve"> PAGEREF _Toc403926973 \h </w:instrText>
+              <w:instrText xml:space="preserve"> PAGEREF _Toc404323474 \h </w:instrText>
             </w:r>
             <w:r>
               <w:rPr>
@@ -1217,7 +1198,7 @@
               <w:noProof/>
             </w:rPr>
           </w:pPr>
-          <w:hyperlink w:anchor="_Toc403926974" w:history="1">
+          <w:hyperlink w:anchor="_Toc404323475" w:history="1">
             <w:r>
               <w:rPr>
                 <w:rStyle w:val="Hyperlink"/>
@@ -1257,7 +1238,7 @@
                 <w:noProof/>
                 <w:webHidden/>
               </w:rPr>
-              <w:instrText xml:space="preserve"> PAGEREF _Toc403926974 \h </w:instrText>
+              <w:instrText xml:space="preserve"> PAGEREF _Toc404323475 \h </w:instrText>
             </w:r>
             <w:r>
               <w:rPr>
@@ -1295,7 +1276,7 @@
               <w:noProof/>
             </w:rPr>
           </w:pPr>
-          <w:hyperlink w:anchor="_Toc403926975" w:history="1">
+          <w:hyperlink w:anchor="_Toc404323476" w:history="1">
             <w:r>
               <w:rPr>
                 <w:rStyle w:val="Hyperlink"/>
@@ -1335,7 +1316,7 @@
                 <w:noProof/>
                 <w:webHidden/>
               </w:rPr>
-              <w:instrText xml:space="preserve"> PAGEREF _Toc403926975 \h </w:instrText>
+              <w:instrText xml:space="preserve"> PAGEREF _Toc404323476 \h </w:instrText>
             </w:r>
             <w:r>
               <w:rPr>
@@ -1373,7 +1354,7 @@
               <w:noProof/>
             </w:rPr>
           </w:pPr>
-          <w:hyperlink w:anchor="_Toc403926976" w:history="1">
+          <w:hyperlink w:anchor="_Toc404323477" w:history="1">
             <w:r>
               <w:rPr>
                 <w:rStyle w:val="Hyperlink"/>
@@ -1413,7 +1394,7 @@
                 <w:noProof/>
                 <w:webHidden/>
               </w:rPr>
-              <w:instrText xml:space="preserve"> PAGEREF _Toc403926976 \h </w:instrText>
+              <w:instrText xml:space="preserve"> PAGEREF _Toc404323477 \h </w:instrText>
             </w:r>
             <w:r>
               <w:rPr>
@@ -1451,7 +1432,7 @@
               <w:noProof/>
             </w:rPr>
           </w:pPr>
-          <w:hyperlink w:anchor="_Toc403926977" w:history="1">
+          <w:hyperlink w:anchor="_Toc404323478" w:history="1">
             <w:r>
               <w:rPr>
                 <w:rStyle w:val="Hyperlink"/>
@@ -1491,7 +1472,7 @@
                 <w:noProof/>
                 <w:webHidden/>
               </w:rPr>
-              <w:instrText xml:space="preserve"> PAGEREF _Toc403926977 \h </w:instrText>
+              <w:instrText xml:space="preserve"> PAGEREF _Toc404323478 \h </w:instrText>
             </w:r>
             <w:r>
               <w:rPr>
@@ -1529,7 +1510,7 @@
               <w:noProof/>
             </w:rPr>
           </w:pPr>
-          <w:hyperlink w:anchor="_Toc403926978" w:history="1">
+          <w:hyperlink w:anchor="_Toc404323479" w:history="1">
             <w:r>
               <w:rPr>
                 <w:rStyle w:val="Hyperlink"/>
@@ -1569,7 +1550,7 @@
                 <w:noProof/>
                 <w:webHidden/>
               </w:rPr>
-              <w:instrText xml:space="preserve"> PAGEREF _Toc403926978 \h </w:instrText>
+              <w:instrText xml:space="preserve"> PAGEREF _Toc404323479 \h </w:instrText>
             </w:r>
             <w:r>
               <w:rPr>
@@ -1607,7 +1588,7 @@
               <w:noProof/>
             </w:rPr>
           </w:pPr>
-          <w:hyperlink w:anchor="_Toc403926979" w:history="1">
+          <w:hyperlink w:anchor="_Toc404323480" w:history="1">
             <w:r>
               <w:rPr>
                 <w:rStyle w:val="Hyperlink"/>
@@ -1647,7 +1628,7 @@
                 <w:noProof/>
                 <w:webHidden/>
               </w:rPr>
-              <w:instrText xml:space="preserve"> PAGEREF _Toc403926979 \h </w:instrText>
+              <w:instrText xml:space="preserve"> PAGEREF _Toc404323480 \h </w:instrText>
             </w:r>
             <w:r>
               <w:rPr>
@@ -1685,7 +1666,7 @@
               <w:noProof/>
             </w:rPr>
           </w:pPr>
-          <w:hyperlink w:anchor="_Toc403926980" w:history="1">
+          <w:hyperlink w:anchor="_Toc404323481" w:history="1">
             <w:r>
               <w:rPr>
                 <w:rStyle w:val="Hyperlink"/>
@@ -1725,7 +1706,7 @@
                 <w:noProof/>
                 <w:webHidden/>
               </w:rPr>
-              <w:instrText xml:space="preserve"> PAGEREF _Toc403926980 \h </w:instrText>
+              <w:instrText xml:space="preserve"> PAGEREF _Toc404323481 \h </w:instrText>
             </w:r>
             <w:r>
               <w:rPr>
@@ -1763,7 +1744,7 @@
               <w:noProof/>
             </w:rPr>
           </w:pPr>
-          <w:hyperlink w:anchor="_Toc403926981" w:history="1">
+          <w:hyperlink w:anchor="_Toc404323482" w:history="1">
             <w:r>
               <w:rPr>
                 <w:rStyle w:val="Hyperlink"/>
@@ -1803,7 +1784,7 @@
                 <w:noProof/>
                 <w:webHidden/>
               </w:rPr>
-              <w:instrText xml:space="preserve"> PAGEREF _Toc403926981 \h </w:instrText>
+              <w:instrText xml:space="preserve"> PAGEREF _Toc404323482 \h </w:instrText>
             </w:r>
             <w:r>
               <w:rPr>
@@ -1841,7 +1822,7 @@
               <w:noProof/>
             </w:rPr>
           </w:pPr>
-          <w:hyperlink w:anchor="_Toc403926982" w:history="1">
+          <w:hyperlink w:anchor="_Toc404323483" w:history="1">
             <w:r>
               <w:rPr>
                 <w:rStyle w:val="Hyperlink"/>
@@ -1881,7 +1862,7 @@
                 <w:noProof/>
                 <w:webHidden/>
               </w:rPr>
-              <w:instrText xml:space="preserve"> PAGEREF _Toc403926982 \h </w:instrText>
+              <w:instrText xml:space="preserve"> PAGEREF _Toc404323483 \h </w:instrText>
             </w:r>
             <w:r>
               <w:rPr>
@@ -1919,7 +1900,7 @@
               <w:noProof/>
             </w:rPr>
           </w:pPr>
-          <w:hyperlink w:anchor="_Toc403926983" w:history="1">
+          <w:hyperlink w:anchor="_Toc404323484" w:history="1">
             <w:r>
               <w:rPr>
                 <w:rStyle w:val="Hyperlink"/>
@@ -1959,7 +1940,7 @@
                 <w:noProof/>
                 <w:webHidden/>
               </w:rPr>
-              <w:instrText xml:space="preserve"> PAGEREF _Toc403926983 \h </w:instrText>
+              <w:instrText xml:space="preserve"> PAGEREF _Toc404323484 \h </w:instrText>
             </w:r>
             <w:r>
               <w:rPr>
@@ -1997,7 +1978,7 @@
               <w:noProof/>
             </w:rPr>
           </w:pPr>
-          <w:hyperlink w:anchor="_Toc403926984" w:history="1">
+          <w:hyperlink w:anchor="_Toc404323485" w:history="1">
             <w:r>
               <w:rPr>
                 <w:rStyle w:val="Hyperlink"/>
@@ -2037,7 +2018,7 @@
                 <w:noProof/>
                 <w:webHidden/>
               </w:rPr>
-              <w:instrText xml:space="preserve"> PAGEREF _Toc403926984 \h </w:instrText>
+              <w:instrText xml:space="preserve"> PAGEREF _Toc404323485 \h </w:instrText>
             </w:r>
             <w:r>
               <w:rPr>
@@ -2075,7 +2056,7 @@
               <w:noProof/>
             </w:rPr>
           </w:pPr>
-          <w:hyperlink w:anchor="_Toc403926985" w:history="1">
+          <w:hyperlink w:anchor="_Toc404323486" w:history="1">
             <w:r>
               <w:rPr>
                 <w:rStyle w:val="Hyperlink"/>
@@ -2115,7 +2096,7 @@
                 <w:noProof/>
                 <w:webHidden/>
               </w:rPr>
-              <w:instrText xml:space="preserve"> PAGEREF _Toc403926985 \h </w:instrText>
+              <w:instrText xml:space="preserve"> PAGEREF _Toc404323486 \h </w:instrText>
             </w:r>
             <w:r>
               <w:rPr>
@@ -2153,7 +2134,7 @@
               <w:noProof/>
             </w:rPr>
           </w:pPr>
-          <w:hyperlink w:anchor="_Toc403926986" w:history="1">
+          <w:hyperlink w:anchor="_Toc404323487" w:history="1">
             <w:r>
               <w:rPr>
                 <w:rStyle w:val="Hyperlink"/>
@@ -2193,7 +2174,7 @@
                 <w:noProof/>
                 <w:webHidden/>
               </w:rPr>
-              <w:instrText xml:space="preserve"> PAGEREF _Toc403926986 \h </w:instrText>
+              <w:instrText xml:space="preserve"> PAGEREF _Toc404323487 \h </w:instrText>
             </w:r>
             <w:r>
               <w:rPr>
@@ -2213,7 +2194,7 @@
                 <w:noProof/>
                 <w:webHidden/>
               </w:rPr>
-              <w:t>13</w:t>
+              <w:t>12</w:t>
             </w:r>
             <w:r>
               <w:rPr>
@@ -2231,7 +2212,7 @@
               <w:noProof/>
             </w:rPr>
           </w:pPr>
-          <w:hyperlink w:anchor="_Toc403926987" w:history="1">
+          <w:hyperlink w:anchor="_Toc404323488" w:history="1">
             <w:r>
               <w:rPr>
                 <w:rStyle w:val="Hyperlink"/>
@@ -2250,7 +2231,7 @@
                 <w:rStyle w:val="Hyperlink"/>
                 <w:noProof/>
               </w:rPr>
-              <w:t>System Test Entrance / Exit Criteria</w:t>
+              <w:t>System TestEntrance / ExitCriteria</w:t>
             </w:r>
             <w:r>
               <w:rPr>
@@ -2271,7 +2252,7 @@
                 <w:noProof/>
                 <w:webHidden/>
               </w:rPr>
-              <w:instrText xml:space="preserve"> PAGEREF _Toc403926987 \h </w:instrText>
+              <w:instrText xml:space="preserve"> PAGEREF _Toc404323488 \h </w:instrText>
             </w:r>
             <w:r>
               <w:rPr>
@@ -2291,7 +2272,7 @@
                 <w:noProof/>
                 <w:webHidden/>
               </w:rPr>
-              <w:t>13</w:t>
+              <w:t>12</w:t>
             </w:r>
             <w:r>
               <w:rPr>
@@ -2309,7 +2290,7 @@
               <w:noProof/>
             </w:rPr>
           </w:pPr>
-          <w:hyperlink w:anchor="_Toc403926988" w:history="1">
+          <w:hyperlink w:anchor="_Toc404323489" w:history="1">
             <w:r>
               <w:rPr>
                 <w:rStyle w:val="Hyperlink"/>
@@ -2349,7 +2330,7 @@
                 <w:noProof/>
                 <w:webHidden/>
               </w:rPr>
-              <w:instrText xml:space="preserve"> PAGEREF _Toc403926988 \h </w:instrText>
+              <w:instrText xml:space="preserve"> PAGEREF _Toc404323489 \h </w:instrText>
             </w:r>
             <w:r>
               <w:rPr>
@@ -2369,7 +2350,7 @@
                 <w:noProof/>
                 <w:webHidden/>
               </w:rPr>
-              <w:t>13</w:t>
+              <w:t>12</w:t>
             </w:r>
             <w:r>
               <w:rPr>
@@ -2387,7 +2368,7 @@
               <w:noProof/>
             </w:rPr>
           </w:pPr>
-          <w:hyperlink w:anchor="_Toc403926989" w:history="1">
+          <w:hyperlink w:anchor="_Toc404323490" w:history="1">
             <w:r>
               <w:rPr>
                 <w:rStyle w:val="Hyperlink"/>
@@ -2427,7 +2408,7 @@
                 <w:noProof/>
                 <w:webHidden/>
               </w:rPr>
-              <w:instrText xml:space="preserve"> PAGEREF _Toc403926989 \h </w:instrText>
+              <w:instrText xml:space="preserve"> PAGEREF _Toc404323490 \h </w:instrText>
             </w:r>
             <w:r>
               <w:rPr>
@@ -2447,7 +2428,7 @@
                 <w:noProof/>
                 <w:webHidden/>
               </w:rPr>
-              <w:t>13</w:t>
+              <w:t>12</w:t>
             </w:r>
             <w:r>
               <w:rPr>
@@ -2465,7 +2446,7 @@
               <w:noProof/>
             </w:rPr>
           </w:pPr>
-          <w:hyperlink w:anchor="_Toc403926990" w:history="1">
+          <w:hyperlink w:anchor="_Toc404323491" w:history="1">
             <w:r>
               <w:rPr>
                 <w:rStyle w:val="Hyperlink"/>
@@ -2505,7 +2486,7 @@
                 <w:noProof/>
                 <w:webHidden/>
               </w:rPr>
-              <w:instrText xml:space="preserve"> PAGEREF _Toc403926990 \h </w:instrText>
+              <w:instrText xml:space="preserve"> PAGEREF _Toc404323491 \h </w:instrText>
             </w:r>
             <w:r>
               <w:rPr>
@@ -2543,7 +2524,7 @@
               <w:noProof/>
             </w:rPr>
           </w:pPr>
-          <w:hyperlink w:anchor="_Toc403926991" w:history="1">
+          <w:hyperlink w:anchor="_Toc404323492" w:history="1">
             <w:r>
               <w:rPr>
                 <w:rStyle w:val="Hyperlink"/>
@@ -2583,7 +2564,7 @@
                 <w:noProof/>
                 <w:webHidden/>
               </w:rPr>
-              <w:instrText xml:space="preserve"> PAGEREF _Toc403926991 \h </w:instrText>
+              <w:instrText xml:space="preserve"> PAGEREF _Toc404323492 \h </w:instrText>
             </w:r>
             <w:r>
               <w:rPr>
@@ -2603,7 +2584,7 @@
                 <w:noProof/>
                 <w:webHidden/>
               </w:rPr>
-              <w:t>14</w:t>
+              <w:t>13</w:t>
             </w:r>
             <w:r>
               <w:rPr>
@@ -2621,7 +2602,7 @@
               <w:noProof/>
             </w:rPr>
           </w:pPr>
-          <w:hyperlink w:anchor="_Toc403926992" w:history="1">
+          <w:hyperlink w:anchor="_Toc404323493" w:history="1">
             <w:r>
               <w:rPr>
                 <w:rStyle w:val="Hyperlink"/>
@@ -2661,7 +2642,7 @@
                 <w:noProof/>
                 <w:webHidden/>
               </w:rPr>
-              <w:instrText xml:space="preserve"> PAGEREF _Toc403926992 \h </w:instrText>
+              <w:instrText xml:space="preserve"> PAGEREF _Toc404323493 \h </w:instrText>
             </w:r>
             <w:r>
               <w:rPr>
@@ -2681,7 +2662,7 @@
                 <w:noProof/>
                 <w:webHidden/>
               </w:rPr>
-              <w:t>14</w:t>
+              <w:t>13</w:t>
             </w:r>
             <w:r>
               <w:rPr>
@@ -2699,7 +2680,7 @@
               <w:noProof/>
             </w:rPr>
           </w:pPr>
-          <w:hyperlink w:anchor="_Toc403926993" w:history="1">
+          <w:hyperlink w:anchor="_Toc404323494" w:history="1">
             <w:r>
               <w:rPr>
                 <w:rStyle w:val="Hyperlink"/>
@@ -2739,7 +2720,7 @@
                 <w:noProof/>
                 <w:webHidden/>
               </w:rPr>
-              <w:instrText xml:space="preserve"> PAGEREF _Toc403926993 \h </w:instrText>
+              <w:instrText xml:space="preserve"> PAGEREF _Toc404323494 \h </w:instrText>
             </w:r>
             <w:r>
               <w:rPr>
@@ -2759,7 +2740,7 @@
                 <w:noProof/>
                 <w:webHidden/>
               </w:rPr>
-              <w:t>14</w:t>
+              <w:t>13</w:t>
             </w:r>
             <w:r>
               <w:rPr>
@@ -2777,7 +2758,7 @@
               <w:noProof/>
             </w:rPr>
           </w:pPr>
-          <w:hyperlink w:anchor="_Toc403926994" w:history="1">
+          <w:hyperlink w:anchor="_Toc404323495" w:history="1">
             <w:r>
               <w:rPr>
                 <w:rStyle w:val="Hyperlink"/>
@@ -2817,7 +2798,7 @@
                 <w:noProof/>
                 <w:webHidden/>
               </w:rPr>
-              <w:instrText xml:space="preserve"> PAGEREF _Toc403926994 \h </w:instrText>
+              <w:instrText xml:space="preserve"> PAGEREF _Toc404323495 \h </w:instrText>
             </w:r>
             <w:r>
               <w:rPr>
@@ -2837,7 +2818,7 @@
                 <w:noProof/>
                 <w:webHidden/>
               </w:rPr>
-              <w:t>14</w:t>
+              <w:t>13</w:t>
             </w:r>
             <w:r>
               <w:rPr>
@@ -2855,7 +2836,7 @@
               <w:noProof/>
             </w:rPr>
           </w:pPr>
-          <w:hyperlink w:anchor="_Toc403926995" w:history="1">
+          <w:hyperlink w:anchor="_Toc404323496" w:history="1">
             <w:r>
               <w:rPr>
                 <w:rStyle w:val="Hyperlink"/>
@@ -2895,7 +2876,7 @@
                 <w:noProof/>
                 <w:webHidden/>
               </w:rPr>
-              <w:instrText xml:space="preserve"> PAGEREF _Toc403926995 \h </w:instrText>
+              <w:instrText xml:space="preserve"> PAGEREF _Toc404323496 \h </w:instrText>
             </w:r>
             <w:r>
               <w:rPr>
@@ -2933,7 +2914,7 @@
               <w:noProof/>
             </w:rPr>
           </w:pPr>
-          <w:hyperlink w:anchor="_Toc403926996" w:history="1">
+          <w:hyperlink w:anchor="_Toc404323497" w:history="1">
             <w:r>
               <w:rPr>
                 <w:rStyle w:val="Hyperlink"/>
@@ -2973,7 +2954,7 @@
                 <w:noProof/>
                 <w:webHidden/>
               </w:rPr>
-              <w:instrText xml:space="preserve"> PAGEREF _Toc403926996 \h </w:instrText>
+              <w:instrText xml:space="preserve"> PAGEREF _Toc404323497 \h </w:instrText>
             </w:r>
             <w:r>
               <w:rPr>
@@ -3011,7 +2992,7 @@
               <w:noProof/>
             </w:rPr>
           </w:pPr>
-          <w:hyperlink w:anchor="_Toc403926997" w:history="1">
+          <w:hyperlink w:anchor="_Toc404323498" w:history="1">
             <w:r>
               <w:rPr>
                 <w:rStyle w:val="Hyperlink"/>
@@ -3051,7 +3032,7 @@
                 <w:noProof/>
                 <w:webHidden/>
               </w:rPr>
-              <w:instrText xml:space="preserve"> PAGEREF _Toc403926997 \h </w:instrText>
+              <w:instrText xml:space="preserve"> PAGEREF _Toc404323498 \h </w:instrText>
             </w:r>
             <w:r>
               <w:rPr>
@@ -3089,7 +3070,7 @@
               <w:noProof/>
             </w:rPr>
           </w:pPr>
-          <w:hyperlink w:anchor="_Toc403926998" w:history="1">
+          <w:hyperlink w:anchor="_Toc404323499" w:history="1">
             <w:r>
               <w:rPr>
                 <w:rStyle w:val="Hyperlink"/>
@@ -3129,7 +3110,7 @@
                 <w:noProof/>
                 <w:webHidden/>
               </w:rPr>
-              <w:instrText xml:space="preserve"> PAGEREF _Toc403926998 \h </w:instrText>
+              <w:instrText xml:space="preserve"> PAGEREF _Toc404323499 \h </w:instrText>
             </w:r>
             <w:r>
               <w:rPr>
@@ -3149,7 +3130,7 @@
                 <w:noProof/>
                 <w:webHidden/>
               </w:rPr>
-              <w:t>15</w:t>
+              <w:t>14</w:t>
             </w:r>
             <w:r>
               <w:rPr>
@@ -3167,7 +3148,7 @@
               <w:noProof/>
             </w:rPr>
           </w:pPr>
-          <w:hyperlink w:anchor="_Toc403926999" w:history="1">
+          <w:hyperlink w:anchor="_Toc404323500" w:history="1">
             <w:r>
               <w:rPr>
                 <w:rStyle w:val="Hyperlink"/>
@@ -3207,7 +3188,7 @@
                 <w:noProof/>
                 <w:webHidden/>
               </w:rPr>
-              <w:instrText xml:space="preserve"> PAGEREF _Toc403926999 \h </w:instrText>
+              <w:instrText xml:space="preserve"> PAGEREF _Toc404323500 \h </w:instrText>
             </w:r>
             <w:r>
               <w:rPr>
@@ -3227,7 +3208,7 @@
                 <w:noProof/>
                 <w:webHidden/>
               </w:rPr>
-              <w:t>15</w:t>
+              <w:t>14</w:t>
             </w:r>
             <w:r>
               <w:rPr>
@@ -3245,7 +3226,7 @@
               <w:noProof/>
             </w:rPr>
           </w:pPr>
-          <w:hyperlink w:anchor="_Toc403927000" w:history="1">
+          <w:hyperlink w:anchor="_Toc404323501" w:history="1">
             <w:r>
               <w:rPr>
                 <w:rStyle w:val="Hyperlink"/>
@@ -3285,7 +3266,7 @@
                 <w:noProof/>
                 <w:webHidden/>
               </w:rPr>
-              <w:instrText xml:space="preserve"> PAGEREF _Toc403927000 \h </w:instrText>
+              <w:instrText xml:space="preserve"> PAGEREF _Toc404323501 \h </w:instrText>
             </w:r>
             <w:r>
               <w:rPr>
@@ -3305,7 +3286,7 @@
                 <w:noProof/>
                 <w:webHidden/>
               </w:rPr>
-              <w:t>16</w:t>
+              <w:t>15</w:t>
             </w:r>
             <w:r>
               <w:rPr>
@@ -3323,7 +3304,7 @@
               <w:noProof/>
             </w:rPr>
           </w:pPr>
-          <w:hyperlink w:anchor="_Toc403927001" w:history="1">
+          <w:hyperlink w:anchor="_Toc404323502" w:history="1">
             <w:r>
               <w:rPr>
                 <w:rStyle w:val="Hyperlink"/>
@@ -3363,7 +3344,7 @@
                 <w:noProof/>
                 <w:webHidden/>
               </w:rPr>
-              <w:instrText xml:space="preserve"> PAGEREF _Toc403927001 \h </w:instrText>
+              <w:instrText xml:space="preserve"> PAGEREF _Toc404323502 \h </w:instrText>
             </w:r>
             <w:r>
               <w:rPr>
@@ -3383,7 +3364,7 @@
                 <w:noProof/>
                 <w:webHidden/>
               </w:rPr>
-              <w:t>16</w:t>
+              <w:t>15</w:t>
             </w:r>
             <w:r>
               <w:rPr>
@@ -3401,7 +3382,7 @@
               <w:noProof/>
             </w:rPr>
           </w:pPr>
-          <w:hyperlink w:anchor="_Toc403927002" w:history="1">
+          <w:hyperlink w:anchor="_Toc404323503" w:history="1">
             <w:r>
               <w:rPr>
                 <w:rStyle w:val="Hyperlink"/>
@@ -3441,7 +3422,7 @@
                 <w:noProof/>
                 <w:webHidden/>
               </w:rPr>
-              <w:instrText xml:space="preserve"> PAGEREF _Toc403927002 \h </w:instrText>
+              <w:instrText xml:space="preserve"> PAGEREF _Toc404323503 \h </w:instrText>
             </w:r>
             <w:r>
               <w:rPr>
@@ -3479,7 +3460,7 @@
               <w:noProof/>
             </w:rPr>
           </w:pPr>
-          <w:hyperlink w:anchor="_Toc403927003" w:history="1">
+          <w:hyperlink w:anchor="_Toc404323504" w:history="1">
             <w:r>
               <w:rPr>
                 <w:rStyle w:val="Hyperlink"/>
@@ -3519,7 +3500,7 @@
                 <w:noProof/>
                 <w:webHidden/>
               </w:rPr>
-              <w:instrText xml:space="preserve"> PAGEREF _Toc403927003 \h </w:instrText>
+              <w:instrText xml:space="preserve"> PAGEREF _Toc404323504 \h </w:instrText>
             </w:r>
             <w:r>
               <w:rPr>
@@ -3557,7 +3538,7 @@
               <w:noProof/>
             </w:rPr>
           </w:pPr>
-          <w:hyperlink w:anchor="_Toc403927004" w:history="1">
+          <w:hyperlink w:anchor="_Toc404323505" w:history="1">
             <w:r>
               <w:rPr>
                 <w:rStyle w:val="Hyperlink"/>
@@ -3597,7 +3578,7 @@
                 <w:noProof/>
                 <w:webHidden/>
               </w:rPr>
-              <w:instrText xml:space="preserve"> PAGEREF _Toc403927004 \h </w:instrText>
+              <w:instrText xml:space="preserve"> PAGEREF _Toc404323505 \h </w:instrText>
             </w:r>
             <w:r>
               <w:rPr>
@@ -3635,7 +3616,7 @@
               <w:noProof/>
             </w:rPr>
           </w:pPr>
-          <w:hyperlink w:anchor="_Toc403927005" w:history="1">
+          <w:hyperlink w:anchor="_Toc404323506" w:history="1">
             <w:r>
               <w:rPr>
                 <w:rStyle w:val="Hyperlink"/>
@@ -3675,7 +3656,7 @@
                 <w:noProof/>
                 <w:webHidden/>
               </w:rPr>
-              <w:instrText xml:space="preserve"> PAGEREF _Toc403927005 \h </w:instrText>
+              <w:instrText xml:space="preserve"> PAGEREF _Toc404323506 \h </w:instrText>
             </w:r>
             <w:r>
               <w:rPr>
@@ -3713,7 +3694,7 @@
               <w:noProof/>
             </w:rPr>
           </w:pPr>
-          <w:hyperlink w:anchor="_Toc403927006" w:history="1">
+          <w:hyperlink w:anchor="_Toc404323507" w:history="1">
             <w:r>
               <w:rPr>
                 <w:rStyle w:val="Hyperlink"/>
@@ -3753,7 +3734,7 @@
                 <w:noProof/>
                 <w:webHidden/>
               </w:rPr>
-              <w:instrText xml:space="preserve"> PAGEREF _Toc403927006 \h </w:instrText>
+              <w:instrText xml:space="preserve"> PAGEREF _Toc404323507 \h </w:instrText>
             </w:r>
             <w:r>
               <w:rPr>
@@ -3773,7 +3754,7 @@
                 <w:noProof/>
                 <w:webHidden/>
               </w:rPr>
-              <w:t>18</w:t>
+              <w:t>17</w:t>
             </w:r>
             <w:r>
               <w:rPr>
@@ -3824,7 +3805,7 @@
       <w:pPr>
         <w:pStyle w:val="Heading1"/>
       </w:pPr>
-      <w:bookmarkStart w:id="4" w:name="_Toc403926965"/>
+      <w:bookmarkStart w:id="4" w:name="_Toc404323466"/>
       <w:r>
         <w:lastRenderedPageBreak/>
         <w:t>VERSION HISTORY</w:t>
@@ -3842,7 +3823,7 @@
           <w:bottom w:w="86" w:type="dxa"/>
           <w:right w:w="115" w:type="dxa"/>
         </w:tblCellMar>
-        <w:tblLook w:val="0420" w:firstRow="1" w:lastRow="0" w:firstColumn="0" w:lastColumn="0" w:noHBand="0" w:noVBand="1"/>
+        <w:tblLook w:val="0420"/>
       </w:tblPr>
       <w:tblGrid>
         <w:gridCol w:w="1424"/>
@@ -3852,7 +3833,7 @@
       </w:tblGrid>
       <w:tr>
         <w:trPr>
-          <w:cnfStyle w:val="100000000000" w:firstRow="1" w:lastRow="0" w:firstColumn="0" w:lastColumn="0" w:oddVBand="0" w:evenVBand="0" w:oddHBand="0" w:evenHBand="0" w:firstRowFirstColumn="0" w:firstRowLastColumn="0" w:lastRowFirstColumn="0" w:lastRowLastColumn="0"/>
+          <w:cnfStyle w:val="100000000000"/>
         </w:trPr>
         <w:tc>
           <w:tcPr>
@@ -3965,7 +3946,7 @@
       </w:tr>
       <w:tr>
         <w:trPr>
-          <w:cnfStyle w:val="000000100000" w:firstRow="0" w:lastRow="0" w:firstColumn="0" w:lastColumn="0" w:oddVBand="0" w:evenVBand="0" w:oddHBand="1" w:evenHBand="0" w:firstRowFirstColumn="0" w:firstRowLastColumn="0" w:lastRowFirstColumn="0" w:lastRowLastColumn="0"/>
+          <w:cnfStyle w:val="000000100000"/>
         </w:trPr>
         <w:tc>
           <w:tcPr>
@@ -4293,7 +4274,7 @@
       </w:tr>
       <w:tr>
         <w:trPr>
-          <w:cnfStyle w:val="000000100000" w:firstRow="0" w:lastRow="0" w:firstColumn="0" w:lastColumn="0" w:oddVBand="0" w:evenVBand="0" w:oddHBand="1" w:evenHBand="0" w:firstRowFirstColumn="0" w:firstRowLastColumn="0" w:lastRowFirstColumn="0" w:lastRowLastColumn="0"/>
+          <w:cnfStyle w:val="000000100000"/>
         </w:trPr>
         <w:tc>
           <w:tcPr>
@@ -4618,7 +4599,7 @@
       </w:tr>
       <w:tr>
         <w:trPr>
-          <w:cnfStyle w:val="000000100000" w:firstRow="0" w:lastRow="0" w:firstColumn="0" w:lastColumn="0" w:oddVBand="0" w:evenVBand="0" w:oddHBand="1" w:evenHBand="0" w:firstRowFirstColumn="0" w:firstRowLastColumn="0" w:lastRowFirstColumn="0" w:lastRowLastColumn="0"/>
+          <w:cnfStyle w:val="000000100000"/>
         </w:trPr>
         <w:tc>
           <w:tcPr>
@@ -4961,7 +4942,7 @@
       </w:tr>
       <w:tr>
         <w:trPr>
-          <w:cnfStyle w:val="000000100000" w:firstRow="0" w:lastRow="0" w:firstColumn="0" w:lastColumn="0" w:oddVBand="0" w:evenVBand="0" w:oddHBand="1" w:evenHBand="0" w:firstRowFirstColumn="0" w:firstRowLastColumn="0" w:lastRowFirstColumn="0" w:lastRowLastColumn="0"/>
+          <w:cnfStyle w:val="000000100000"/>
         </w:trPr>
         <w:tc>
           <w:tcPr>
@@ -5230,7 +5211,7 @@
       </w:tr>
       <w:tr>
         <w:trPr>
-          <w:cnfStyle w:val="000000100000" w:firstRow="0" w:lastRow="0" w:firstColumn="0" w:lastColumn="0" w:oddVBand="0" w:evenVBand="0" w:oddHBand="1" w:evenHBand="0" w:firstRowFirstColumn="0" w:firstRowLastColumn="0" w:lastRowFirstColumn="0" w:lastRowLastColumn="0"/>
+          <w:cnfStyle w:val="000000100000"/>
         </w:trPr>
         <w:tc>
           <w:tcPr>
@@ -5499,7 +5480,7 @@
       </w:tr>
       <w:tr>
         <w:trPr>
-          <w:cnfStyle w:val="000000100000" w:firstRow="0" w:lastRow="0" w:firstColumn="0" w:lastColumn="0" w:oddVBand="0" w:evenVBand="0" w:oddHBand="1" w:evenHBand="0" w:firstRowFirstColumn="0" w:firstRowLastColumn="0" w:lastRowFirstColumn="0" w:lastRowLastColumn="0"/>
+          <w:cnfStyle w:val="000000100000"/>
         </w:trPr>
         <w:tc>
           <w:tcPr>
@@ -5789,7 +5770,7 @@
       <w:pPr>
         <w:pStyle w:val="Heading1"/>
       </w:pPr>
-      <w:bookmarkStart w:id="5" w:name="_Toc403926966"/>
+      <w:bookmarkStart w:id="5" w:name="_Toc404323467"/>
       <w:r>
         <w:lastRenderedPageBreak/>
         <w:t>INTRODUCTION</w:t>
@@ -5879,27 +5860,7 @@
           <w:sz w:val="28"/>
           <w:szCs w:val="28"/>
         </w:rPr>
-        <w:t xml:space="preserve"> in the student system being developed by </w:t>
-      </w:r>
-      <w:proofErr w:type="spellStart"/>
-      <w:r>
-        <w:rPr>
-          <w:rFonts w:asciiTheme="minorHAnsi" w:hAnsiTheme="minorHAnsi" w:cstheme="minorHAnsi"/>
-          <w:color w:val="auto"/>
-          <w:sz w:val="28"/>
-          <w:szCs w:val="28"/>
-        </w:rPr>
-        <w:t>Telerik</w:t>
-      </w:r>
-      <w:proofErr w:type="spellEnd"/>
-      <w:r>
-        <w:rPr>
-          <w:rFonts w:asciiTheme="minorHAnsi" w:hAnsiTheme="minorHAnsi" w:cstheme="minorHAnsi"/>
-          <w:color w:val="auto"/>
-          <w:sz w:val="28"/>
-          <w:szCs w:val="28"/>
-        </w:rPr>
-        <w:t xml:space="preserve"> Academy institution.</w:t>
+        <w:t xml:space="preserve"> in the student system being developed by Telerik Academy institution.</w:t>
       </w:r>
     </w:p>
     <w:p>
@@ -5907,7 +5868,7 @@
         <w:pStyle w:val="Heading2"/>
       </w:pPr>
       <w:bookmarkStart w:id="6" w:name="h.d0qrpbiqemsr" w:colFirst="0" w:colLast="0"/>
-      <w:bookmarkStart w:id="7" w:name="_Toc403926967"/>
+      <w:bookmarkStart w:id="7" w:name="_Toc404323468"/>
       <w:bookmarkEnd w:id="6"/>
       <w:r>
         <w:t>Project Background</w:t>
@@ -5954,8 +5915,7 @@
         </w:rPr>
         <w:t xml:space="preserve">, exams, teammates, etc. in courses they participate. This project is intended to provide testing for the modules “Evaluation” and “Teamwork” in the </w:t>
       </w:r>
-      <w:hyperlink r:id="rId9" w:history="1">
-        <w:proofErr w:type="spellStart"/>
+      <w:hyperlink r:id="rId8" w:history="1">
         <w:r>
           <w:rPr>
             <w:rStyle w:val="Hyperlink"/>
@@ -5965,7 +5925,6 @@
           </w:rPr>
           <w:t>Telerik</w:t>
         </w:r>
-        <w:proofErr w:type="spellEnd"/>
         <w:r>
           <w:rPr>
             <w:rStyle w:val="Hyperlink"/>
@@ -6018,7 +5977,7 @@
         <w:pStyle w:val="Heading2"/>
       </w:pPr>
       <w:bookmarkStart w:id="8" w:name="h.4bl2w0p2953o" w:colFirst="0" w:colLast="0"/>
-      <w:bookmarkStart w:id="9" w:name="_Toc403926968"/>
+      <w:bookmarkStart w:id="9" w:name="_Toc404323469"/>
       <w:bookmarkEnd w:id="8"/>
       <w:r>
         <w:t>Objectives</w:t>
@@ -6087,7 +6046,7 @@
         <w:pStyle w:val="Heading2"/>
       </w:pPr>
       <w:bookmarkStart w:id="10" w:name="h.y3410zoztnxj" w:colFirst="0" w:colLast="0"/>
-      <w:bookmarkStart w:id="11" w:name="_Toc403926969"/>
+      <w:bookmarkStart w:id="11" w:name="_Toc404323470"/>
       <w:bookmarkEnd w:id="10"/>
       <w:r>
         <w:t>Testing Strategy</w:t>
@@ -6217,7 +6176,7 @@
         <w:pStyle w:val="Heading2"/>
       </w:pPr>
       <w:bookmarkStart w:id="12" w:name="h.ghgqm8abum8r" w:colFirst="0" w:colLast="0"/>
-      <w:bookmarkStart w:id="13" w:name="_Toc403926970"/>
+      <w:bookmarkStart w:id="13" w:name="_Toc404323471"/>
       <w:bookmarkEnd w:id="12"/>
       <w:r>
         <w:lastRenderedPageBreak/>
@@ -6415,13 +6374,16 @@
         <w:pStyle w:val="Heading2"/>
       </w:pPr>
       <w:bookmarkStart w:id="14" w:name="h.gy6mzljgn5g6" w:colFirst="0" w:colLast="0"/>
-      <w:bookmarkStart w:id="15" w:name="_Toc403926971"/>
+      <w:bookmarkStart w:id="15" w:name="_Toc404323472"/>
       <w:bookmarkEnd w:id="14"/>
       <w:r>
         <w:t>Reference Material</w:t>
       </w:r>
       <w:bookmarkEnd w:id="15"/>
     </w:p>
+    <w:bookmarkStart w:id="16" w:name="h.pnz2pi6hp70h" w:colFirst="0" w:colLast="0"/>
+    <w:bookmarkStart w:id="17" w:name="_Toc404323473"/>
+    <w:bookmarkEnd w:id="16"/>
     <w:p>
       <w:pPr>
         <w:pStyle w:val="Normal1"/>
@@ -6438,15 +6400,75 @@
           <w:szCs w:val="28"/>
         </w:rPr>
       </w:pPr>
-      <w:hyperlink r:id="rId10" w:history="1">
+      <w:r>
+        <w:rPr>
+          <w:rFonts w:asciiTheme="minorHAnsi" w:hAnsiTheme="minorHAnsi" w:cstheme="minorHAnsi"/>
+          <w:sz w:val="28"/>
+          <w:szCs w:val="28"/>
+        </w:rPr>
+        <w:fldChar w:fldCharType="begin"/>
+      </w:r>
+      <w:r>
+        <w:rPr>
+          <w:rFonts w:asciiTheme="minorHAnsi" w:hAnsiTheme="minorHAnsi" w:cstheme="minorHAnsi"/>
+          <w:sz w:val="28"/>
+          <w:szCs w:val="28"/>
+        </w:rPr>
+        <w:instrText xml:space="preserve"> HYPERLINK "https://github.com/QATeamApple/Documents/blob/master/Requirements/Requirements%20for%20Evaluation%20&amp;%20Teamwork%20Modules%20v4.0.docx?raw=true" </w:instrText>
+      </w:r>
+      <w:r>
+        <w:rPr>
+          <w:rFonts w:asciiTheme="minorHAnsi" w:hAnsiTheme="minorHAnsi" w:cstheme="minorHAnsi"/>
+          <w:sz w:val="28"/>
+          <w:szCs w:val="28"/>
+        </w:rPr>
+        <w:fldChar w:fldCharType="separate"/>
+      </w:r>
+      <w:r>
+        <w:rPr>
+          <w:rStyle w:val="Hyperlink"/>
+          <w:rFonts w:asciiTheme="minorHAnsi" w:hAnsiTheme="minorHAnsi" w:cstheme="minorHAnsi"/>
+          <w:sz w:val="28"/>
+          <w:szCs w:val="28"/>
+        </w:rPr>
+        <w:t>Evaluation and Teamwork modules requirements (ETWMR)</w:t>
+      </w:r>
+      <w:r>
+        <w:rPr>
+          <w:rFonts w:asciiTheme="minorHAnsi" w:hAnsiTheme="minorHAnsi" w:cstheme="minorHAnsi"/>
+          <w:sz w:val="28"/>
+          <w:szCs w:val="28"/>
+        </w:rPr>
+        <w:fldChar w:fldCharType="end"/>
+      </w:r>
+    </w:p>
+    <w:p>
+      <w:pPr>
+        <w:pStyle w:val="Normal1"/>
+        <w:numPr>
+          <w:ilvl w:val="0"/>
+          <w:numId w:val="6"/>
+        </w:numPr>
+        <w:spacing w:line="360" w:lineRule="auto"/>
+        <w:jc w:val="both"/>
+        <w:rPr>
+          <w:rFonts w:asciiTheme="minorHAnsi" w:hAnsiTheme="minorHAnsi" w:cstheme="minorHAnsi"/>
+          <w:color w:val="auto"/>
+          <w:sz w:val="28"/>
+          <w:szCs w:val="28"/>
+          <w:highlight w:val="yellow"/>
+        </w:rPr>
+      </w:pPr>
+      <w:hyperlink r:id="rId9" w:history="1">
         <w:r>
           <w:rPr>
             <w:rStyle w:val="Hyperlink"/>
             <w:rFonts w:asciiTheme="minorHAnsi" w:hAnsiTheme="minorHAnsi" w:cstheme="minorHAnsi"/>
             <w:sz w:val="28"/>
             <w:szCs w:val="28"/>
+            <w:highlight w:val="yellow"/>
           </w:rPr>
-          <w:t>Evaluation and Teamwork modules requirements (E</w:t>
+          <w:t>Performance Test Plan</w:t>
         </w:r>
         <w:r>
           <w:rPr>
@@ -6454,8 +6476,9 @@
             <w:rFonts w:asciiTheme="minorHAnsi" w:hAnsiTheme="minorHAnsi" w:cstheme="minorHAnsi"/>
             <w:sz w:val="28"/>
             <w:szCs w:val="28"/>
+            <w:highlight w:val="yellow"/>
           </w:rPr>
-          <w:t>TW</w:t>
+          <w:t xml:space="preserve"> (</w:t>
         </w:r>
         <w:r>
           <w:rPr>
@@ -6463,8 +6486,19 @@
             <w:rFonts w:asciiTheme="minorHAnsi" w:hAnsiTheme="minorHAnsi" w:cstheme="minorHAnsi"/>
             <w:sz w:val="28"/>
             <w:szCs w:val="28"/>
+            <w:highlight w:val="yellow"/>
           </w:rPr>
-          <w:t>MR)</w:t>
+          <w:t>PTP</w:t>
+        </w:r>
+        <w:r>
+          <w:rPr>
+            <w:rStyle w:val="Hyperlink"/>
+            <w:rFonts w:asciiTheme="minorHAnsi" w:hAnsiTheme="minorHAnsi" w:cstheme="minorHAnsi"/>
+            <w:sz w:val="28"/>
+            <w:szCs w:val="28"/>
+            <w:highlight w:val="yellow"/>
+          </w:rPr>
+          <w:t>)</w:t>
         </w:r>
       </w:hyperlink>
     </w:p>
@@ -6472,9 +6506,6 @@
       <w:pPr>
         <w:pStyle w:val="Heading1"/>
       </w:pPr>
-      <w:bookmarkStart w:id="16" w:name="h.pnz2pi6hp70h" w:colFirst="0" w:colLast="0"/>
-      <w:bookmarkStart w:id="17" w:name="_Toc403926972"/>
-      <w:bookmarkEnd w:id="16"/>
       <w:r>
         <w:t>FEATURES TO BE TESTED</w:t>
       </w:r>
@@ -6516,7 +6547,7 @@
       <w:pPr>
         <w:pStyle w:val="Heading2"/>
       </w:pPr>
-      <w:bookmarkStart w:id="18" w:name="_Toc403926973"/>
+      <w:bookmarkStart w:id="18" w:name="_Toc404323474"/>
       <w:r>
         <w:t>Admin</w:t>
       </w:r>
@@ -6532,7 +6563,7 @@
       <w:pPr>
         <w:pStyle w:val="Heading3"/>
       </w:pPr>
-      <w:bookmarkStart w:id="19" w:name="_Toc403926974"/>
+      <w:bookmarkStart w:id="19" w:name="_Toc404323475"/>
       <w:r>
         <w:t>Evaluation</w:t>
       </w:r>
@@ -6788,6 +6819,7 @@
           <w:sz w:val="28"/>
           <w:szCs w:val="28"/>
         </w:rPr>
+        <w:lastRenderedPageBreak/>
         <w:t>Helpers</w:t>
       </w:r>
     </w:p>
@@ -6814,7 +6846,6 @@
           <w:sz w:val="28"/>
           <w:szCs w:val="28"/>
         </w:rPr>
-        <w:lastRenderedPageBreak/>
         <w:t>Homework Statistics</w:t>
       </w:r>
     </w:p>
@@ -6900,7 +6931,7 @@
       <w:pPr>
         <w:pStyle w:val="Heading3"/>
       </w:pPr>
-      <w:bookmarkStart w:id="20" w:name="_Toc403926975"/>
+      <w:bookmarkStart w:id="20" w:name="_Toc404323476"/>
       <w:r>
         <w:t>Teamwork modules</w:t>
       </w:r>
@@ -7132,7 +7163,7 @@
       <w:pPr>
         <w:pStyle w:val="Heading2"/>
       </w:pPr>
-      <w:bookmarkStart w:id="21" w:name="_Toc403926976"/>
+      <w:bookmarkStart w:id="21" w:name="_Toc404323477"/>
       <w:r>
         <w:t>Front-end UI</w:t>
       </w:r>
@@ -7458,7 +7489,7 @@
         <w:pStyle w:val="Heading1"/>
       </w:pPr>
       <w:bookmarkStart w:id="22" w:name="h.vvzslpvlmz3m" w:colFirst="0" w:colLast="0"/>
-      <w:bookmarkStart w:id="23" w:name="_Toc403926977"/>
+      <w:bookmarkStart w:id="23" w:name="_Toc404323478"/>
       <w:bookmarkEnd w:id="22"/>
       <w:r>
         <w:lastRenderedPageBreak/>
@@ -7974,7 +8005,7 @@
         <w:pStyle w:val="Heading1"/>
       </w:pPr>
       <w:bookmarkStart w:id="24" w:name="h.99nxl6gvkt70" w:colFirst="0" w:colLast="0"/>
-      <w:bookmarkStart w:id="25" w:name="_Toc403926978"/>
+      <w:bookmarkStart w:id="25" w:name="_Toc404323479"/>
       <w:bookmarkEnd w:id="24"/>
       <w:r>
         <w:t xml:space="preserve">TESTING </w:t>
@@ -8031,7 +8062,7 @@
       <w:pPr>
         <w:pStyle w:val="Heading2"/>
       </w:pPr>
-      <w:bookmarkStart w:id="27" w:name="_Toc403926979"/>
+      <w:bookmarkStart w:id="27" w:name="_Toc404323480"/>
       <w:r>
         <w:t>Integration</w:t>
       </w:r>
@@ -8112,7 +8143,7 @@
         <w:pStyle w:val="Heading2"/>
       </w:pPr>
       <w:bookmarkStart w:id="32" w:name="h.kxc0ose8u7s8" w:colFirst="0" w:colLast="0"/>
-      <w:bookmarkStart w:id="33" w:name="_Toc403926980"/>
+      <w:bookmarkStart w:id="33" w:name="_Toc404323481"/>
       <w:bookmarkEnd w:id="32"/>
       <w:r>
         <w:lastRenderedPageBreak/>
@@ -8162,7 +8193,7 @@
       <w:pPr>
         <w:pStyle w:val="Heading3"/>
       </w:pPr>
-      <w:bookmarkStart w:id="34" w:name="_Toc403926981"/>
+      <w:bookmarkStart w:id="34" w:name="_Toc404323482"/>
       <w:r>
         <w:t>Functional Testin</w:t>
       </w:r>
@@ -8388,79 +8419,11 @@
       <w:pPr>
         <w:pStyle w:val="Heading3"/>
       </w:pPr>
-      <w:bookmarkStart w:id="35" w:name="_Toc403926982"/>
+      <w:bookmarkStart w:id="35" w:name="_Toc404323483"/>
       <w:r>
         <w:t>Non-functional Testing</w:t>
       </w:r>
       <w:bookmarkEnd w:id="35"/>
-    </w:p>
-    <w:p>
-      <w:pPr>
-        <w:pStyle w:val="Normal1"/>
-        <w:spacing w:before="120" w:after="120" w:line="360" w:lineRule="auto"/>
-        <w:ind w:left="2160"/>
-        <w:jc w:val="both"/>
-        <w:rPr>
-          <w:rFonts w:asciiTheme="minorHAnsi" w:hAnsiTheme="minorHAnsi" w:cstheme="minorHAnsi"/>
-          <w:color w:val="auto"/>
-          <w:sz w:val="28"/>
-          <w:szCs w:val="28"/>
-        </w:rPr>
-      </w:pPr>
-      <w:r>
-        <w:rPr>
-          <w:rFonts w:asciiTheme="minorHAnsi" w:hAnsiTheme="minorHAnsi" w:cstheme="minorHAnsi"/>
-          <w:color w:val="auto"/>
-          <w:sz w:val="28"/>
-          <w:szCs w:val="28"/>
-          <w:highlight w:val="yellow"/>
-        </w:rPr>
-        <w:t xml:space="preserve">Separate document is created with more detailed information about </w:t>
-      </w:r>
-      <w:r>
-        <w:rPr>
-          <w:rFonts w:asciiTheme="minorHAnsi" w:hAnsiTheme="minorHAnsi" w:cstheme="minorHAnsi"/>
-          <w:b/>
-          <w:color w:val="auto"/>
-          <w:sz w:val="28"/>
-          <w:szCs w:val="28"/>
-          <w:highlight w:val="yellow"/>
-        </w:rPr>
-        <w:t xml:space="preserve">Performance Testing </w:t>
-      </w:r>
-      <w:r>
-        <w:rPr>
-          <w:rFonts w:asciiTheme="minorHAnsi" w:hAnsiTheme="minorHAnsi" w:cstheme="minorHAnsi"/>
-          <w:color w:val="auto"/>
-          <w:sz w:val="28"/>
-          <w:szCs w:val="28"/>
-          <w:highlight w:val="yellow"/>
-        </w:rPr>
-        <w:t>–</w:t>
-      </w:r>
-      <w:r>
-        <w:rPr>
-          <w:rFonts w:asciiTheme="minorHAnsi" w:hAnsiTheme="minorHAnsi" w:cstheme="minorHAnsi"/>
-          <w:b/>
-          <w:color w:val="auto"/>
-          <w:sz w:val="28"/>
-          <w:szCs w:val="28"/>
-          <w:highlight w:val="yellow"/>
-        </w:rPr>
-        <w:t xml:space="preserve"> </w:t>
-      </w:r>
-      <w:hyperlink r:id="rId11" w:history="1">
-        <w:r>
-          <w:rPr>
-            <w:rStyle w:val="Hyperlink"/>
-            <w:rFonts w:asciiTheme="minorHAnsi" w:hAnsiTheme="minorHAnsi" w:cstheme="minorHAnsi"/>
-            <w:sz w:val="28"/>
-            <w:szCs w:val="28"/>
-            <w:highlight w:val="yellow"/>
-          </w:rPr>
-          <w:t>Performance Plan.docx.</w:t>
-        </w:r>
-      </w:hyperlink>
     </w:p>
     <w:p>
       <w:pPr>
@@ -8551,14 +8514,49 @@
         </w:rPr>
         <w:t xml:space="preserve"> Firefox).</w:t>
       </w:r>
-      <w:r>
-        <w:rPr>
-          <w:rFonts w:asciiTheme="minorHAnsi" w:hAnsiTheme="minorHAnsi" w:cstheme="minorHAnsi"/>
-          <w:color w:val="auto"/>
-          <w:sz w:val="28"/>
-          <w:szCs w:val="28"/>
-        </w:rPr>
-        <w:t xml:space="preserve"> </w:t>
+    </w:p>
+    <w:p>
+      <w:pPr>
+        <w:pStyle w:val="Normal1"/>
+        <w:spacing w:before="120" w:after="120" w:line="360" w:lineRule="auto"/>
+        <w:ind w:left="2160"/>
+        <w:jc w:val="both"/>
+        <w:rPr>
+          <w:rFonts w:asciiTheme="minorHAnsi" w:hAnsiTheme="minorHAnsi" w:cstheme="minorHAnsi"/>
+          <w:color w:val="auto"/>
+          <w:sz w:val="28"/>
+          <w:szCs w:val="28"/>
+        </w:rPr>
+      </w:pPr>
+      <w:r>
+        <w:rPr>
+          <w:rFonts w:asciiTheme="minorHAnsi" w:hAnsiTheme="minorHAnsi" w:cstheme="minorHAnsi"/>
+          <w:color w:val="auto"/>
+          <w:sz w:val="28"/>
+          <w:szCs w:val="28"/>
+          <w:highlight w:val="yellow"/>
+        </w:rPr>
+        <w:t>Separate document</w:t>
+      </w:r>
+      <w:r>
+        <w:rPr>
+          <w:rFonts w:asciiTheme="minorHAnsi" w:hAnsiTheme="minorHAnsi" w:cstheme="minorHAnsi"/>
+          <w:color w:val="auto"/>
+          <w:sz w:val="28"/>
+          <w:szCs w:val="28"/>
+          <w:highlight w:val="yellow"/>
+        </w:rPr>
+        <w:t xml:space="preserve"> (PTP)</w:t>
+      </w:r>
+      <w:r>
+        <w:rPr>
+          <w:rFonts w:asciiTheme="minorHAnsi" w:hAnsiTheme="minorHAnsi" w:cstheme="minorHAnsi"/>
+          <w:color w:val="auto"/>
+          <w:sz w:val="28"/>
+          <w:szCs w:val="28"/>
+          <w:highlight w:val="yellow"/>
+        </w:rPr>
+        <w:t xml:space="preserve"> is created with more detailed information about Performance Testing.</w:t>
       </w:r>
     </w:p>
     <w:p>
@@ -8676,7 +8674,7 @@
       <w:pPr>
         <w:pStyle w:val="Heading3"/>
       </w:pPr>
-      <w:bookmarkStart w:id="36" w:name="_Toc403926983"/>
+      <w:bookmarkStart w:id="36" w:name="_Toc404323484"/>
       <w:r>
         <w:t>Regression Testing</w:t>
       </w:r>
@@ -8711,7 +8709,7 @@
       </w:pPr>
       <w:bookmarkStart w:id="37" w:name="h.kwjkfg87i5as" w:colFirst="0" w:colLast="0"/>
       <w:bookmarkStart w:id="38" w:name="h.sluvbfeiq9q4" w:colFirst="0" w:colLast="0"/>
-      <w:bookmarkStart w:id="39" w:name="_Toc403926984"/>
+      <w:bookmarkStart w:id="39" w:name="_Toc404323485"/>
       <w:bookmarkEnd w:id="37"/>
       <w:bookmarkEnd w:id="38"/>
       <w:r>
@@ -8779,7 +8777,7 @@
       <w:pPr>
         <w:pStyle w:val="Heading1"/>
       </w:pPr>
-      <w:bookmarkStart w:id="40" w:name="_Toc403926985"/>
+      <w:bookmarkStart w:id="40" w:name="_Toc404323486"/>
       <w:r>
         <w:t>MEASURES AND METRICS</w:t>
       </w:r>
@@ -9040,11 +9038,32 @@
       <w:r>
         <w:rPr>
           <w:rFonts w:asciiTheme="minorHAnsi" w:hAnsiTheme="minorHAnsi" w:cstheme="minorHAnsi"/>
-          <w:color w:val="auto"/>
-          <w:sz w:val="28"/>
-          <w:szCs w:val="28"/>
-        </w:rPr>
-        <w:t>1 – Immediate</w:t>
+          <w:b/>
+          <w:color w:val="auto"/>
+          <w:sz w:val="28"/>
+          <w:szCs w:val="28"/>
+        </w:rPr>
+        <w:t>1 (</w:t>
+      </w:r>
+      <w:r>
+        <w:rPr>
+          <w:rFonts w:asciiTheme="minorHAnsi" w:hAnsiTheme="minorHAnsi" w:cstheme="minorHAnsi"/>
+          <w:b/>
+          <w:color w:val="auto"/>
+          <w:sz w:val="28"/>
+          <w:szCs w:val="28"/>
+        </w:rPr>
+        <w:t>Immediate</w:t>
+      </w:r>
+      <w:r>
+        <w:rPr>
+          <w:rFonts w:asciiTheme="minorHAnsi" w:hAnsiTheme="minorHAnsi" w:cstheme="minorHAnsi"/>
+          <w:b/>
+          <w:color w:val="auto"/>
+          <w:sz w:val="28"/>
+          <w:szCs w:val="28"/>
+        </w:rPr>
+        <w:t>)</w:t>
       </w:r>
       <w:r>
         <w:rPr>
@@ -9129,11 +9148,42 @@
       <w:r>
         <w:rPr>
           <w:rFonts w:asciiTheme="minorHAnsi" w:hAnsiTheme="minorHAnsi" w:cstheme="minorHAnsi"/>
-          <w:color w:val="auto"/>
-          <w:sz w:val="28"/>
-          <w:szCs w:val="28"/>
-        </w:rPr>
-        <w:t>2 – Next release</w:t>
+          <w:b/>
+          <w:color w:val="auto"/>
+          <w:sz w:val="28"/>
+          <w:szCs w:val="28"/>
+        </w:rPr>
+        <w:t xml:space="preserve">2 </w:t>
+      </w:r>
+      <w:r>
+        <w:rPr>
+          <w:rFonts w:asciiTheme="minorHAnsi" w:hAnsiTheme="minorHAnsi" w:cstheme="minorHAnsi"/>
+          <w:b/>
+          <w:color w:val="auto"/>
+          <w:sz w:val="28"/>
+          <w:szCs w:val="28"/>
+        </w:rPr>
+        <w:t>(</w:t>
+      </w:r>
+      <w:r>
+        <w:rPr>
+          <w:rFonts w:asciiTheme="minorHAnsi" w:hAnsiTheme="minorHAnsi" w:cstheme="minorHAnsi"/>
+          <w:b/>
+          <w:color w:val="auto"/>
+          <w:sz w:val="28"/>
+          <w:szCs w:val="28"/>
+        </w:rPr>
+        <w:t>Next release</w:t>
+      </w:r>
+      <w:r>
+        <w:rPr>
+          <w:rFonts w:asciiTheme="minorHAnsi" w:hAnsiTheme="minorHAnsi" w:cstheme="minorHAnsi"/>
+          <w:b/>
+          <w:color w:val="auto"/>
+          <w:sz w:val="28"/>
+          <w:szCs w:val="28"/>
+        </w:rPr>
+        <w:t>)</w:t>
       </w:r>
       <w:r>
         <w:rPr>
@@ -9164,11 +9214,42 @@
       <w:r>
         <w:rPr>
           <w:rFonts w:asciiTheme="minorHAnsi" w:hAnsiTheme="minorHAnsi" w:cstheme="minorHAnsi"/>
-          <w:color w:val="auto"/>
-          <w:sz w:val="28"/>
-          <w:szCs w:val="28"/>
-        </w:rPr>
-        <w:t>3 – On occasion</w:t>
+          <w:b/>
+          <w:color w:val="auto"/>
+          <w:sz w:val="28"/>
+          <w:szCs w:val="28"/>
+        </w:rPr>
+        <w:t xml:space="preserve">3 </w:t>
+      </w:r>
+      <w:r>
+        <w:rPr>
+          <w:rFonts w:asciiTheme="minorHAnsi" w:hAnsiTheme="minorHAnsi" w:cstheme="minorHAnsi"/>
+          <w:b/>
+          <w:color w:val="auto"/>
+          <w:sz w:val="28"/>
+          <w:szCs w:val="28"/>
+        </w:rPr>
+        <w:t>(</w:t>
+      </w:r>
+      <w:r>
+        <w:rPr>
+          <w:rFonts w:asciiTheme="minorHAnsi" w:hAnsiTheme="minorHAnsi" w:cstheme="minorHAnsi"/>
+          <w:b/>
+          <w:color w:val="auto"/>
+          <w:sz w:val="28"/>
+          <w:szCs w:val="28"/>
+        </w:rPr>
+        <w:t>On occasion</w:t>
+      </w:r>
+      <w:r>
+        <w:rPr>
+          <w:rFonts w:asciiTheme="minorHAnsi" w:hAnsiTheme="minorHAnsi" w:cstheme="minorHAnsi"/>
+          <w:b/>
+          <w:color w:val="auto"/>
+          <w:sz w:val="28"/>
+          <w:szCs w:val="28"/>
+        </w:rPr>
+        <w:t>)</w:t>
       </w:r>
       <w:r>
         <w:rPr>
@@ -9208,20 +9289,52 @@
       <w:r>
         <w:rPr>
           <w:rFonts w:asciiTheme="minorHAnsi" w:hAnsiTheme="minorHAnsi" w:cstheme="minorHAnsi"/>
-          <w:color w:val="auto"/>
-          <w:sz w:val="28"/>
-          <w:szCs w:val="28"/>
-        </w:rPr>
-        <w:t>4 – O</w:t>
-      </w:r>
-      <w:r>
-        <w:rPr>
-          <w:rFonts w:asciiTheme="minorHAnsi" w:hAnsiTheme="minorHAnsi" w:cstheme="minorHAnsi"/>
+          <w:b/>
+          <w:color w:val="auto"/>
+          <w:sz w:val="28"/>
+          <w:szCs w:val="28"/>
+        </w:rPr>
+        <w:t xml:space="preserve">4 </w:t>
+      </w:r>
+      <w:r>
+        <w:rPr>
+          <w:rFonts w:asciiTheme="minorHAnsi" w:hAnsiTheme="minorHAnsi" w:cstheme="minorHAnsi"/>
+          <w:b/>
+          <w:color w:val="auto"/>
+          <w:sz w:val="28"/>
+          <w:szCs w:val="28"/>
+        </w:rPr>
+        <w:t>(</w:t>
+      </w:r>
+      <w:r>
+        <w:rPr>
+          <w:rFonts w:asciiTheme="minorHAnsi" w:hAnsiTheme="minorHAnsi" w:cstheme="minorHAnsi"/>
+          <w:b/>
+          <w:color w:val="auto"/>
+          <w:sz w:val="28"/>
+          <w:szCs w:val="28"/>
+        </w:rPr>
+        <w:t>O</w:t>
+      </w:r>
+      <w:r>
+        <w:rPr>
+          <w:rFonts w:asciiTheme="minorHAnsi" w:hAnsiTheme="minorHAnsi" w:cstheme="minorHAnsi"/>
+          <w:b/>
           <w:color w:val="auto"/>
           <w:sz w:val="28"/>
           <w:szCs w:val="28"/>
         </w:rPr>
         <w:t>pen</w:t>
+      </w:r>
+      <w:r>
+        <w:rPr>
+          <w:rFonts w:asciiTheme="minorHAnsi" w:hAnsiTheme="minorHAnsi" w:cstheme="minorHAnsi"/>
+          <w:b/>
+          <w:color w:val="auto"/>
+          <w:sz w:val="28"/>
+          <w:szCs w:val="28"/>
+        </w:rPr>
+        <w:t>)</w:t>
       </w:r>
       <w:r>
         <w:rPr>
@@ -9305,20 +9418,32 @@
       <w:r>
         <w:rPr>
           <w:rFonts w:asciiTheme="minorHAnsi" w:hAnsiTheme="minorHAnsi" w:cstheme="minorHAnsi"/>
-          <w:color w:val="auto"/>
-          <w:sz w:val="28"/>
-          <w:szCs w:val="28"/>
-        </w:rPr>
-        <w:t xml:space="preserve">1 – </w:t>
-      </w:r>
-      <w:r>
-        <w:rPr>
-          <w:rFonts w:asciiTheme="minorHAnsi" w:hAnsiTheme="minorHAnsi" w:cstheme="minorHAnsi"/>
+          <w:b/>
+          <w:color w:val="auto"/>
+          <w:sz w:val="28"/>
+          <w:szCs w:val="28"/>
+        </w:rPr>
+        <w:t>1 (</w:t>
+      </w:r>
+      <w:r>
+        <w:rPr>
+          <w:rFonts w:asciiTheme="minorHAnsi" w:hAnsiTheme="minorHAnsi" w:cstheme="minorHAnsi"/>
+          <w:b/>
           <w:color w:val="auto"/>
           <w:sz w:val="28"/>
           <w:szCs w:val="28"/>
         </w:rPr>
         <w:t>Critical</w:t>
+      </w:r>
+      <w:r>
+        <w:rPr>
+          <w:rFonts w:asciiTheme="minorHAnsi" w:hAnsiTheme="minorHAnsi" w:cstheme="minorHAnsi"/>
+          <w:b/>
+          <w:color w:val="auto"/>
+          <w:sz w:val="28"/>
+          <w:szCs w:val="28"/>
+        </w:rPr>
+        <w:t>)</w:t>
       </w:r>
       <w:r>
         <w:rPr>
@@ -9394,6 +9519,7 @@
       <w:r>
         <w:rPr>
           <w:rFonts w:asciiTheme="minorHAnsi" w:hAnsiTheme="minorHAnsi" w:cstheme="minorHAnsi"/>
+          <w:b/>
           <w:color w:val="auto"/>
           <w:sz w:val="28"/>
           <w:szCs w:val="28"/>
@@ -9403,11 +9529,42 @@
       <w:r>
         <w:rPr>
           <w:rFonts w:asciiTheme="minorHAnsi" w:hAnsiTheme="minorHAnsi" w:cstheme="minorHAnsi"/>
-          <w:color w:val="auto"/>
-          <w:sz w:val="28"/>
-          <w:szCs w:val="28"/>
-        </w:rPr>
-        <w:t xml:space="preserve"> – High</w:t>
+          <w:b/>
+          <w:color w:val="auto"/>
+          <w:sz w:val="28"/>
+          <w:szCs w:val="28"/>
+        </w:rPr>
+        <w:t xml:space="preserve"> </w:t>
+      </w:r>
+      <w:r>
+        <w:rPr>
+          <w:rFonts w:asciiTheme="minorHAnsi" w:hAnsiTheme="minorHAnsi" w:cstheme="minorHAnsi"/>
+          <w:b/>
+          <w:color w:val="auto"/>
+          <w:sz w:val="28"/>
+          <w:szCs w:val="28"/>
+        </w:rPr>
+        <w:t>(</w:t>
+      </w:r>
+      <w:r>
+        <w:rPr>
+          <w:rFonts w:asciiTheme="minorHAnsi" w:hAnsiTheme="minorHAnsi" w:cstheme="minorHAnsi"/>
+          <w:b/>
+          <w:color w:val="auto"/>
+          <w:sz w:val="28"/>
+          <w:szCs w:val="28"/>
+        </w:rPr>
+        <w:t>High</w:t>
+      </w:r>
+      <w:r>
+        <w:rPr>
+          <w:rFonts w:asciiTheme="minorHAnsi" w:hAnsiTheme="minorHAnsi" w:cstheme="minorHAnsi"/>
+          <w:b/>
+          <w:color w:val="auto"/>
+          <w:sz w:val="28"/>
+          <w:szCs w:val="28"/>
+        </w:rPr>
+        <w:t>)</w:t>
       </w:r>
       <w:r>
         <w:rPr>
@@ -9474,6 +9631,7 @@
       <w:r>
         <w:rPr>
           <w:rFonts w:asciiTheme="minorHAnsi" w:hAnsiTheme="minorHAnsi" w:cstheme="minorHAnsi"/>
+          <w:b/>
           <w:color w:val="auto"/>
           <w:sz w:val="28"/>
           <w:szCs w:val="28"/>
@@ -9483,11 +9641,42 @@
       <w:r>
         <w:rPr>
           <w:rFonts w:asciiTheme="minorHAnsi" w:hAnsiTheme="minorHAnsi" w:cstheme="minorHAnsi"/>
-          <w:color w:val="auto"/>
-          <w:sz w:val="28"/>
-          <w:szCs w:val="28"/>
-        </w:rPr>
-        <w:t xml:space="preserve"> – Medium</w:t>
+          <w:b/>
+          <w:color w:val="auto"/>
+          <w:sz w:val="28"/>
+          <w:szCs w:val="28"/>
+        </w:rPr>
+        <w:t xml:space="preserve"> </w:t>
+      </w:r>
+      <w:r>
+        <w:rPr>
+          <w:rFonts w:asciiTheme="minorHAnsi" w:hAnsiTheme="minorHAnsi" w:cstheme="minorHAnsi"/>
+          <w:b/>
+          <w:color w:val="auto"/>
+          <w:sz w:val="28"/>
+          <w:szCs w:val="28"/>
+        </w:rPr>
+        <w:t>(</w:t>
+      </w:r>
+      <w:r>
+        <w:rPr>
+          <w:rFonts w:asciiTheme="minorHAnsi" w:hAnsiTheme="minorHAnsi" w:cstheme="minorHAnsi"/>
+          <w:b/>
+          <w:color w:val="auto"/>
+          <w:sz w:val="28"/>
+          <w:szCs w:val="28"/>
+        </w:rPr>
+        <w:t>Medium</w:t>
+      </w:r>
+      <w:r>
+        <w:rPr>
+          <w:rFonts w:asciiTheme="minorHAnsi" w:hAnsiTheme="minorHAnsi" w:cstheme="minorHAnsi"/>
+          <w:b/>
+          <w:color w:val="auto"/>
+          <w:sz w:val="28"/>
+          <w:szCs w:val="28"/>
+        </w:rPr>
+        <w:t>)</w:t>
       </w:r>
       <w:r>
         <w:rPr>
@@ -9563,6 +9752,7 @@
       <w:r>
         <w:rPr>
           <w:rFonts w:asciiTheme="minorHAnsi" w:hAnsiTheme="minorHAnsi" w:cstheme="minorHAnsi"/>
+          <w:b/>
           <w:color w:val="auto"/>
           <w:sz w:val="28"/>
           <w:szCs w:val="28"/>
@@ -9573,15 +9763,27 @@
       <w:r>
         <w:rPr>
           <w:rFonts w:asciiTheme="minorHAnsi" w:hAnsiTheme="minorHAnsi" w:cstheme="minorHAnsi"/>
-          <w:color w:val="auto"/>
-          <w:sz w:val="28"/>
-          <w:szCs w:val="28"/>
-        </w:rPr>
-        <w:t xml:space="preserve">– </w:t>
-      </w:r>
-      <w:r>
-        <w:rPr>
-          <w:rFonts w:asciiTheme="minorHAnsi" w:hAnsiTheme="minorHAnsi" w:cstheme="minorHAnsi"/>
+          <w:b/>
+          <w:color w:val="auto"/>
+          <w:sz w:val="28"/>
+          <w:szCs w:val="28"/>
+        </w:rPr>
+        <w:t xml:space="preserve"> </w:t>
+      </w:r>
+      <w:r>
+        <w:rPr>
+          <w:rFonts w:asciiTheme="minorHAnsi" w:hAnsiTheme="minorHAnsi" w:cstheme="minorHAnsi"/>
+          <w:b/>
+          <w:color w:val="auto"/>
+          <w:sz w:val="28"/>
+          <w:szCs w:val="28"/>
+        </w:rPr>
+        <w:t>(</w:t>
+      </w:r>
+      <w:r>
+        <w:rPr>
+          <w:rFonts w:asciiTheme="minorHAnsi" w:hAnsiTheme="minorHAnsi" w:cstheme="minorHAnsi"/>
+          <w:b/>
           <w:color w:val="auto"/>
           <w:sz w:val="28"/>
           <w:szCs w:val="28"/>
@@ -9591,6 +9793,16 @@
       <w:r>
         <w:rPr>
           <w:rFonts w:asciiTheme="minorHAnsi" w:hAnsiTheme="minorHAnsi" w:cstheme="minorHAnsi"/>
+          <w:b/>
+          <w:color w:val="auto"/>
+          <w:sz w:val="28"/>
+          <w:szCs w:val="28"/>
+        </w:rPr>
+        <w:t>)</w:t>
+      </w:r>
+      <w:r>
+        <w:rPr>
+          <w:rFonts w:asciiTheme="minorHAnsi" w:hAnsiTheme="minorHAnsi" w:cstheme="minorHAnsi"/>
           <w:color w:val="auto"/>
           <w:sz w:val="28"/>
           <w:szCs w:val="28"/>
@@ -9620,7 +9832,7 @@
       <w:pPr>
         <w:pStyle w:val="Heading1"/>
       </w:pPr>
-      <w:bookmarkStart w:id="42" w:name="_Toc403926986"/>
+      <w:bookmarkStart w:id="42" w:name="_Toc404323487"/>
       <w:r>
         <w:t>TESTING CRITERIAS</w:t>
       </w:r>
@@ -9630,7 +9842,7 @@
       <w:pPr>
         <w:pStyle w:val="Heading2"/>
       </w:pPr>
-      <w:bookmarkStart w:id="43" w:name="_Toc403926987"/>
+      <w:bookmarkStart w:id="43" w:name="_Toc404323488"/>
       <w:r>
         <w:t>S</w:t>
       </w:r>
@@ -9663,7 +9875,7 @@
       <w:pPr>
         <w:pStyle w:val="Heading3"/>
       </w:pPr>
-      <w:bookmarkStart w:id="45" w:name="_Toc403926988"/>
+      <w:bookmarkStart w:id="45" w:name="_Toc404323489"/>
       <w:r>
         <w:t>Entrance criteria</w:t>
       </w:r>
@@ -9783,6 +9995,7 @@
           <w:numId w:val="7"/>
         </w:numPr>
         <w:rPr>
+          <w:rFonts w:asciiTheme="minorHAnsi" w:eastAsia="Arial" w:hAnsiTheme="minorHAnsi" w:cstheme="minorHAnsi"/>
           <w:sz w:val="28"/>
           <w:szCs w:val="28"/>
           <w:highlight w:val="yellow"/>
@@ -9790,42 +10003,19 @@
       </w:pPr>
       <w:r>
         <w:rPr>
+          <w:rFonts w:asciiTheme="minorHAnsi" w:eastAsia="Arial" w:hAnsiTheme="minorHAnsi" w:cstheme="minorHAnsi"/>
           <w:sz w:val="28"/>
           <w:szCs w:val="28"/>
           <w:highlight w:val="yellow"/>
         </w:rPr>
-        <w:t xml:space="preserve">The system needs to be fully functional </w:t>
-      </w:r>
-      <w:r>
-        <w:rPr>
-          <w:sz w:val="28"/>
-          <w:szCs w:val="28"/>
-          <w:highlight w:val="yellow"/>
-        </w:rPr>
-        <w:t xml:space="preserve">in order to perform performance testing </w:t>
-      </w:r>
-      <w:r>
-        <w:rPr>
-          <w:sz w:val="28"/>
-          <w:szCs w:val="28"/>
-          <w:highlight w:val="yellow"/>
-        </w:rPr>
-        <w:t>as any malfunction will distort the results or</w:t>
-      </w:r>
-      <w:r>
-        <w:rPr>
-          <w:sz w:val="28"/>
-          <w:szCs w:val="28"/>
-          <w:highlight w:val="yellow"/>
-        </w:rPr>
-        <w:t xml:space="preserve"> interrupt the testing process.</w:t>
+        <w:t>The system needs to be fully functional in order to perform performance testing as any malfunction will distort the results or interrupt the testing process.</w:t>
       </w:r>
     </w:p>
     <w:p>
       <w:pPr>
         <w:pStyle w:val="Heading3"/>
       </w:pPr>
-      <w:bookmarkStart w:id="46" w:name="_Toc403926989"/>
+      <w:bookmarkStart w:id="46" w:name="_Toc404323490"/>
       <w:r>
         <w:t>Exit criteria</w:t>
       </w:r>
@@ -9978,7 +10168,7 @@
       <w:pPr>
         <w:pStyle w:val="Heading2"/>
       </w:pPr>
-      <w:bookmarkStart w:id="47" w:name="_Toc403926990"/>
+      <w:bookmarkStart w:id="47" w:name="_Toc404323491"/>
       <w:r>
         <w:t>P</w:t>
       </w:r>
@@ -10030,7 +10220,7 @@
       <w:pPr>
         <w:pStyle w:val="Heading2"/>
       </w:pPr>
-      <w:bookmarkStart w:id="50" w:name="_Toc403926991"/>
+      <w:bookmarkStart w:id="50" w:name="_Toc404323492"/>
       <w:r>
         <w:t xml:space="preserve">Suspension </w:t>
       </w:r>
@@ -10050,7 +10240,7 @@
         <w:pStyle w:val="Heading3"/>
       </w:pPr>
       <w:bookmarkStart w:id="51" w:name="h.9c3w3b587nah" w:colFirst="0" w:colLast="0"/>
-      <w:bookmarkStart w:id="52" w:name="_Toc403926992"/>
+      <w:bookmarkStart w:id="52" w:name="_Toc404323493"/>
       <w:bookmarkEnd w:id="51"/>
       <w:r>
         <w:t>Suspension</w:t>
@@ -10087,7 +10277,7 @@
       <w:pPr>
         <w:pStyle w:val="Heading3"/>
       </w:pPr>
-      <w:bookmarkStart w:id="53" w:name="_Toc403926993"/>
+      <w:bookmarkStart w:id="53" w:name="_Toc404323494"/>
       <w:r>
         <w:t>Resumption Criteria</w:t>
       </w:r>
@@ -10130,7 +10320,7 @@
         <w:pStyle w:val="Heading2"/>
       </w:pPr>
       <w:bookmarkStart w:id="54" w:name="h.q1bn5dowxtpk" w:colFirst="0" w:colLast="0"/>
-      <w:bookmarkStart w:id="55" w:name="_Toc403926994"/>
+      <w:bookmarkStart w:id="55" w:name="_Toc404323495"/>
       <w:bookmarkEnd w:id="54"/>
       <w:r>
         <w:t>Approval Criteria</w:t>
@@ -10190,26 +10380,23 @@
         </w:rPr>
         <w:t xml:space="preserve">The results of performance testing will be considered “approved” if they meet the expected requirements in the </w:t>
       </w:r>
-      <w:hyperlink r:id="rId12" w:history="1">
-        <w:r>
-          <w:rPr>
-            <w:rStyle w:val="Hyperlink"/>
-            <w:rFonts w:asciiTheme="minorHAnsi" w:hAnsiTheme="minorHAnsi" w:cstheme="minorHAnsi"/>
-            <w:sz w:val="28"/>
-            <w:szCs w:val="28"/>
-            <w:highlight w:val="yellow"/>
-          </w:rPr>
-          <w:t>Performance Plan.docx</w:t>
-        </w:r>
-      </w:hyperlink>
-      <w:r>
-        <w:rPr>
-          <w:rFonts w:asciiTheme="minorHAnsi" w:hAnsiTheme="minorHAnsi" w:cstheme="minorHAnsi"/>
-          <w:color w:val="auto"/>
+      <w:r>
+        <w:rPr>
+          <w:rFonts w:asciiTheme="minorHAnsi" w:hAnsiTheme="minorHAnsi" w:cstheme="minorHAnsi"/>
           <w:sz w:val="28"/>
           <w:szCs w:val="28"/>
           <w:highlight w:val="yellow"/>
         </w:rPr>
+        <w:t>PTP</w:t>
+      </w:r>
+      <w:r>
+        <w:rPr>
+          <w:rFonts w:asciiTheme="minorHAnsi" w:hAnsiTheme="minorHAnsi" w:cstheme="minorHAnsi"/>
+          <w:color w:val="auto"/>
+          <w:sz w:val="28"/>
+          <w:szCs w:val="28"/>
+          <w:highlight w:val="yellow"/>
+        </w:rPr>
         <w:t>.</w:t>
       </w:r>
     </w:p>
@@ -10217,7 +10404,7 @@
       <w:pPr>
         <w:pStyle w:val="Heading1"/>
       </w:pPr>
-      <w:bookmarkStart w:id="56" w:name="_Toc403926995"/>
+      <w:bookmarkStart w:id="56" w:name="_Toc404323496"/>
       <w:r>
         <w:lastRenderedPageBreak/>
         <w:t>TESTING PROCESS</w:t>
@@ -10230,7 +10417,7 @@
       <w:pPr>
         <w:pStyle w:val="Heading2"/>
       </w:pPr>
-      <w:bookmarkStart w:id="58" w:name="_Toc403926996"/>
+      <w:bookmarkStart w:id="58" w:name="_Toc404323497"/>
       <w:r>
         <w:t>Test Deliverables</w:t>
       </w:r>
@@ -10264,7 +10451,7 @@
         <w:pStyle w:val="Heading2"/>
       </w:pPr>
       <w:bookmarkStart w:id="59" w:name="h.so5tg2icj9n9" w:colFirst="0" w:colLast="0"/>
-      <w:bookmarkStart w:id="60" w:name="_Toc403926997"/>
+      <w:bookmarkStart w:id="60" w:name="_Toc404323498"/>
       <w:bookmarkEnd w:id="59"/>
       <w:r>
         <w:t>Testing Tasks</w:t>
@@ -10432,7 +10619,7 @@
         <w:pStyle w:val="Heading2"/>
       </w:pPr>
       <w:bookmarkStart w:id="61" w:name="h.3mvs6eo2guvm" w:colFirst="0" w:colLast="0"/>
-      <w:bookmarkStart w:id="62" w:name="_Toc403926998"/>
+      <w:bookmarkStart w:id="62" w:name="_Toc404323499"/>
       <w:bookmarkEnd w:id="61"/>
       <w:r>
         <w:t>Responsibilities</w:t>
@@ -10562,7 +10749,7 @@
         <w:pStyle w:val="Heading2"/>
       </w:pPr>
       <w:bookmarkStart w:id="63" w:name="h.9in70wct5ygf" w:colFirst="0" w:colLast="0"/>
-      <w:bookmarkStart w:id="64" w:name="_Toc403926999"/>
+      <w:bookmarkStart w:id="64" w:name="_Toc404323500"/>
       <w:bookmarkEnd w:id="63"/>
       <w:r>
         <w:t>Schedule</w:t>
@@ -10583,7 +10770,7 @@
           <w:bottom w:w="86" w:type="dxa"/>
           <w:right w:w="115" w:type="dxa"/>
         </w:tblCellMar>
-        <w:tblLook w:val="0420" w:firstRow="1" w:lastRow="0" w:firstColumn="0" w:lastColumn="0" w:noHBand="0" w:noVBand="1"/>
+        <w:tblLook w:val="0420"/>
       </w:tblPr>
       <w:tblGrid>
         <w:gridCol w:w="4560"/>
@@ -10592,7 +10779,7 @@
       </w:tblGrid>
       <w:tr>
         <w:trPr>
-          <w:cnfStyle w:val="100000000000" w:firstRow="1" w:lastRow="0" w:firstColumn="0" w:lastColumn="0" w:oddVBand="0" w:evenVBand="0" w:oddHBand="0" w:evenHBand="0" w:firstRowFirstColumn="0" w:firstRowLastColumn="0" w:lastRowFirstColumn="0" w:lastRowLastColumn="0"/>
+          <w:cnfStyle w:val="100000000000"/>
           <w:trHeight w:val="363"/>
         </w:trPr>
         <w:tc>
@@ -10679,7 +10866,7 @@
       </w:tr>
       <w:tr>
         <w:trPr>
-          <w:cnfStyle w:val="000000100000" w:firstRow="0" w:lastRow="0" w:firstColumn="0" w:lastColumn="0" w:oddVBand="0" w:evenVBand="0" w:oddHBand="1" w:evenHBand="0" w:firstRowFirstColumn="0" w:firstRowLastColumn="0" w:lastRowFirstColumn="0" w:lastRowLastColumn="0"/>
+          <w:cnfStyle w:val="000000100000"/>
         </w:trPr>
         <w:tc>
           <w:tcPr>
@@ -10877,7 +11064,7 @@
       </w:tr>
       <w:tr>
         <w:trPr>
-          <w:cnfStyle w:val="000000100000" w:firstRow="0" w:lastRow="0" w:firstColumn="0" w:lastColumn="0" w:oddVBand="0" w:evenVBand="0" w:oddHBand="1" w:evenHBand="0" w:firstRowFirstColumn="0" w:firstRowLastColumn="0" w:lastRowFirstColumn="0" w:lastRowLastColumn="0"/>
+          <w:cnfStyle w:val="000000100000"/>
         </w:trPr>
         <w:tc>
           <w:tcPr>
@@ -11119,7 +11306,7 @@
       </w:tr>
       <w:tr>
         <w:trPr>
-          <w:cnfStyle w:val="000000100000" w:firstRow="0" w:lastRow="0" w:firstColumn="0" w:lastColumn="0" w:oddVBand="0" w:evenVBand="0" w:oddHBand="1" w:evenHBand="0" w:firstRowFirstColumn="0" w:firstRowLastColumn="0" w:lastRowFirstColumn="0" w:lastRowLastColumn="0"/>
+          <w:cnfStyle w:val="000000100000"/>
         </w:trPr>
         <w:tc>
           <w:tcPr>
@@ -11450,7 +11637,7 @@
       </w:tr>
       <w:tr>
         <w:trPr>
-          <w:cnfStyle w:val="000000100000" w:firstRow="0" w:lastRow="0" w:firstColumn="0" w:lastColumn="0" w:oddVBand="0" w:evenVBand="0" w:oddHBand="1" w:evenHBand="0" w:firstRowFirstColumn="0" w:firstRowLastColumn="0" w:lastRowFirstColumn="0" w:lastRowLastColumn="0"/>
+          <w:cnfStyle w:val="000000100000"/>
         </w:trPr>
         <w:tc>
           <w:tcPr>
@@ -11714,7 +11901,7 @@
       <w:pPr>
         <w:pStyle w:val="Heading1"/>
       </w:pPr>
-      <w:bookmarkStart w:id="66" w:name="_Toc403927000"/>
+      <w:bookmarkStart w:id="66" w:name="_Toc404323501"/>
       <w:r>
         <w:t>ENVIRONMENTAL REQUIREMENTS</w:t>
       </w:r>
@@ -11728,7 +11915,7 @@
       <w:pPr>
         <w:pStyle w:val="Heading2"/>
       </w:pPr>
-      <w:bookmarkStart w:id="69" w:name="_Toc403927001"/>
+      <w:bookmarkStart w:id="69" w:name="_Toc404323502"/>
       <w:r>
         <w:t>Hardware</w:t>
       </w:r>
@@ -11835,7 +12022,7 @@
         <w:pStyle w:val="Heading2"/>
       </w:pPr>
       <w:bookmarkStart w:id="70" w:name="h.a0uhzr3s55sq" w:colFirst="0" w:colLast="0"/>
-      <w:bookmarkStart w:id="71" w:name="_Toc403927002"/>
+      <w:bookmarkStart w:id="71" w:name="_Toc404323503"/>
       <w:bookmarkEnd w:id="70"/>
       <w:r>
         <w:lastRenderedPageBreak/>
@@ -11926,7 +12113,7 @@
         <w:pStyle w:val="Heading2"/>
       </w:pPr>
       <w:bookmarkStart w:id="72" w:name="h.fea2hja26vvm" w:colFirst="0" w:colLast="0"/>
-      <w:bookmarkStart w:id="73" w:name="_Toc403927003"/>
+      <w:bookmarkStart w:id="73" w:name="_Toc404323504"/>
       <w:bookmarkEnd w:id="72"/>
       <w:r>
         <w:t>Access</w:t>
@@ -11974,7 +12161,7 @@
         <w:pStyle w:val="Heading2"/>
       </w:pPr>
       <w:bookmarkStart w:id="74" w:name="h.5zwpuyn7e457" w:colFirst="0" w:colLast="0"/>
-      <w:bookmarkStart w:id="75" w:name="_Toc403927004"/>
+      <w:bookmarkStart w:id="75" w:name="_Toc404323505"/>
       <w:bookmarkEnd w:id="74"/>
       <w:r>
         <w:t>Tools</w:t>
@@ -12044,12 +12231,11 @@
           <w:color w:val="auto"/>
           <w:sz w:val="28"/>
           <w:szCs w:val="28"/>
-          <w:lang w:val="bg-BG" w:eastAsia="bg-BG"/>
         </w:rPr>
         <w:drawing>
           <wp:inline distT="114300" distB="114300" distL="114300" distR="114300">
-            <wp:extent cx="4812030" cy="3083800"/>
-            <wp:effectExtent l="19050" t="0" r="7620" b="0"/>
+            <wp:extent cx="4743450" cy="2621280"/>
+            <wp:effectExtent l="19050" t="0" r="0" b="0"/>
             <wp:docPr id="3" name="image00.jpg" descr="test case template.jpg"/>
             <wp:cNvGraphicFramePr/>
             <a:graphic xmlns:a="http://schemas.openxmlformats.org/drawingml/2006/main">
@@ -12060,7 +12246,7 @@
                     <pic:cNvPicPr preferRelativeResize="0"/>
                   </pic:nvPicPr>
                   <pic:blipFill>
-                    <a:blip r:embed="rId13"/>
+                    <a:blip r:embed="rId10"/>
                     <a:srcRect/>
                     <a:stretch>
                       <a:fillRect/>
@@ -12069,7 +12255,7 @@
                   <pic:spPr>
                     <a:xfrm>
                       <a:off x="0" y="0"/>
-                      <a:ext cx="4818843" cy="3088166"/>
+                      <a:ext cx="4750166" cy="2624991"/>
                     </a:xfrm>
                     <a:prstGeom prst="rect">
                       <a:avLst/>
@@ -12099,25 +12285,32 @@
           <w:szCs w:val="28"/>
         </w:rPr>
       </w:pPr>
-      <w:proofErr w:type="spellStart"/>
-      <w:r>
-        <w:rPr>
-          <w:rFonts w:asciiTheme="minorHAnsi" w:hAnsiTheme="minorHAnsi" w:cstheme="minorHAnsi"/>
-          <w:color w:val="auto"/>
-          <w:sz w:val="28"/>
-          <w:szCs w:val="28"/>
-        </w:rPr>
-        <w:t>Telerik</w:t>
-      </w:r>
-      <w:proofErr w:type="spellEnd"/>
-      <w:r>
-        <w:rPr>
-          <w:rFonts w:asciiTheme="minorHAnsi" w:hAnsiTheme="minorHAnsi" w:cstheme="minorHAnsi"/>
-          <w:color w:val="auto"/>
-          <w:sz w:val="28"/>
-          <w:szCs w:val="28"/>
-        </w:rPr>
-        <w:t xml:space="preserve"> Test Studio –initially used </w:t>
+      <w:r>
+        <w:rPr>
+          <w:rFonts w:asciiTheme="minorHAnsi" w:hAnsiTheme="minorHAnsi" w:cstheme="minorHAnsi"/>
+          <w:color w:val="auto"/>
+          <w:sz w:val="28"/>
+          <w:szCs w:val="28"/>
+        </w:rPr>
+        <w:t>Telerik Test Studio –</w:t>
+      </w:r>
+      <w:r>
+        <w:rPr>
+          <w:rFonts w:asciiTheme="minorHAnsi" w:hAnsiTheme="minorHAnsi" w:cstheme="minorHAnsi"/>
+          <w:color w:val="auto"/>
+          <w:sz w:val="28"/>
+          <w:szCs w:val="28"/>
+        </w:rPr>
+        <w:t xml:space="preserve"> </w:t>
+      </w:r>
+      <w:r>
+        <w:rPr>
+          <w:rFonts w:asciiTheme="minorHAnsi" w:hAnsiTheme="minorHAnsi" w:cstheme="minorHAnsi"/>
+          <w:color w:val="auto"/>
+          <w:sz w:val="28"/>
+          <w:szCs w:val="28"/>
+        </w:rPr>
+        <w:t xml:space="preserve">initially used </w:t>
       </w:r>
       <w:r>
         <w:rPr>
@@ -12172,25 +12365,14 @@
           <w:szCs w:val="28"/>
         </w:rPr>
       </w:pPr>
-      <w:proofErr w:type="spellStart"/>
-      <w:r>
-        <w:rPr>
-          <w:rFonts w:asciiTheme="minorHAnsi" w:hAnsiTheme="minorHAnsi" w:cstheme="minorHAnsi"/>
-          <w:color w:val="auto"/>
-          <w:sz w:val="28"/>
-          <w:szCs w:val="28"/>
-        </w:rPr>
-        <w:t>Telerik</w:t>
-      </w:r>
-      <w:proofErr w:type="spellEnd"/>
-      <w:r>
-        <w:rPr>
-          <w:rFonts w:asciiTheme="minorHAnsi" w:hAnsiTheme="minorHAnsi" w:cstheme="minorHAnsi"/>
-          <w:color w:val="auto"/>
-          <w:sz w:val="28"/>
-          <w:szCs w:val="28"/>
-        </w:rPr>
-        <w:t xml:space="preserve"> Testing Framework – used for automated testing (using IE 10)</w:t>
+      <w:r>
+        <w:rPr>
+          <w:rFonts w:asciiTheme="minorHAnsi" w:hAnsiTheme="minorHAnsi" w:cstheme="minorHAnsi"/>
+          <w:color w:val="auto"/>
+          <w:sz w:val="28"/>
+          <w:szCs w:val="28"/>
+        </w:rPr>
+        <w:t>Telerik Testing Framework – used for automated testing (using IE 10)</w:t>
       </w:r>
     </w:p>
     <w:p>
@@ -12209,25 +12391,14 @@
           <w:szCs w:val="28"/>
         </w:rPr>
       </w:pPr>
-      <w:proofErr w:type="spellStart"/>
-      <w:r>
-        <w:rPr>
-          <w:rFonts w:asciiTheme="minorHAnsi" w:hAnsiTheme="minorHAnsi" w:cstheme="minorHAnsi"/>
-          <w:color w:val="auto"/>
-          <w:sz w:val="28"/>
-          <w:szCs w:val="28"/>
-        </w:rPr>
-        <w:t>Telerik</w:t>
-      </w:r>
-      <w:proofErr w:type="spellEnd"/>
-      <w:r>
-        <w:rPr>
-          <w:rFonts w:asciiTheme="minorHAnsi" w:hAnsiTheme="minorHAnsi" w:cstheme="minorHAnsi"/>
-          <w:color w:val="auto"/>
-          <w:sz w:val="28"/>
-          <w:szCs w:val="28"/>
-        </w:rPr>
-        <w:t xml:space="preserve"> Team Pulse – used for logging bugs</w:t>
+      <w:r>
+        <w:rPr>
+          <w:rFonts w:asciiTheme="minorHAnsi" w:hAnsiTheme="minorHAnsi" w:cstheme="minorHAnsi"/>
+          <w:color w:val="auto"/>
+          <w:sz w:val="28"/>
+          <w:szCs w:val="28"/>
+        </w:rPr>
+        <w:t>Telerik Team Pulse – used for logging bugs</w:t>
       </w:r>
     </w:p>
     <w:p>
@@ -12279,18 +12450,18 @@
           <w:sz w:val="28"/>
           <w:szCs w:val="28"/>
         </w:rPr>
+        <w:t>GitHub – source control system</w:t>
+      </w:r>
+    </w:p>
+    <w:p>
+      <w:pPr>
+        <w:pStyle w:val="Heading1"/>
+      </w:pPr>
+      <w:bookmarkStart w:id="76" w:name="h.2e00dmng88a8" w:colFirst="0" w:colLast="0"/>
+      <w:bookmarkStart w:id="77" w:name="_Toc404323506"/>
+      <w:bookmarkEnd w:id="76"/>
+      <w:r>
         <w:lastRenderedPageBreak/>
-        <w:t>GitHub – source control system</w:t>
-      </w:r>
-    </w:p>
-    <w:p>
-      <w:pPr>
-        <w:pStyle w:val="Heading1"/>
-      </w:pPr>
-      <w:bookmarkStart w:id="76" w:name="h.2e00dmng88a8" w:colFirst="0" w:colLast="0"/>
-      <w:bookmarkStart w:id="77" w:name="_Toc403927005"/>
-      <w:bookmarkEnd w:id="76"/>
-      <w:r>
         <w:t>RISKS AND MITIGATION</w:t>
       </w:r>
       <w:bookmarkEnd w:id="77"/>
@@ -12307,7 +12478,7 @@
           <w:bottom w:w="86" w:type="dxa"/>
           <w:right w:w="115" w:type="dxa"/>
         </w:tblCellMar>
-        <w:tblLook w:val="0420" w:firstRow="1" w:lastRow="0" w:firstColumn="0" w:lastColumn="0" w:noHBand="0" w:noVBand="1"/>
+        <w:tblLook w:val="0420"/>
       </w:tblPr>
       <w:tblGrid>
         <w:gridCol w:w="5940"/>
@@ -12315,7 +12486,7 @@
       </w:tblGrid>
       <w:tr>
         <w:trPr>
-          <w:cnfStyle w:val="100000000000" w:firstRow="1" w:lastRow="0" w:firstColumn="0" w:lastColumn="0" w:oddVBand="0" w:evenVBand="0" w:oddHBand="0" w:evenHBand="0" w:firstRowFirstColumn="0" w:firstRowLastColumn="0" w:lastRowFirstColumn="0" w:lastRowLastColumn="0"/>
+          <w:cnfStyle w:val="100000000000"/>
           <w:trHeight w:val="341"/>
         </w:trPr>
         <w:tc>
@@ -12375,7 +12546,7 @@
       </w:tr>
       <w:tr>
         <w:trPr>
-          <w:cnfStyle w:val="000000100000" w:firstRow="0" w:lastRow="0" w:firstColumn="0" w:lastColumn="0" w:oddVBand="0" w:evenVBand="0" w:oddHBand="1" w:evenHBand="0" w:firstRowFirstColumn="0" w:firstRowLastColumn="0" w:lastRowFirstColumn="0" w:lastRowLastColumn="0"/>
+          <w:cnfStyle w:val="000000100000"/>
           <w:trHeight w:val="649"/>
         </w:trPr>
         <w:tc>
@@ -12430,7 +12601,7 @@
               </w:rPr>
               <w:t xml:space="preserve">Dependency on other modules of the </w:t>
             </w:r>
-            <w:hyperlink r:id="rId14" w:history="1">
+            <w:hyperlink r:id="rId11" w:history="1">
               <w:r>
                 <w:rPr>
                   <w:color w:val="auto"/>
@@ -12514,7 +12685,7 @@
       </w:tr>
       <w:tr>
         <w:trPr>
-          <w:cnfStyle w:val="000000100000" w:firstRow="0" w:lastRow="0" w:firstColumn="0" w:lastColumn="0" w:oddVBand="0" w:evenVBand="0" w:oddHBand="1" w:evenHBand="0" w:firstRowFirstColumn="0" w:firstRowLastColumn="0" w:lastRowFirstColumn="0" w:lastRowLastColumn="0"/>
+          <w:cnfStyle w:val="000000100000"/>
           <w:trHeight w:val="1284"/>
         </w:trPr>
         <w:tc>
@@ -12578,7 +12749,7 @@
                 <w:szCs w:val="28"/>
               </w:rPr>
             </w:pPr>
-            <w:hyperlink r:id="rId15" w:history="1">
+            <w:hyperlink r:id="rId12" w:history="1">
               <w:r>
                 <w:rPr>
                   <w:rFonts w:asciiTheme="minorHAnsi" w:hAnsiTheme="minorHAnsi" w:cstheme="minorHAnsi"/>
@@ -12671,7 +12842,7 @@
       <w:pPr>
         <w:pStyle w:val="Heading1"/>
       </w:pPr>
-      <w:bookmarkStart w:id="78" w:name="_Toc403927006"/>
+      <w:bookmarkStart w:id="78" w:name="_Toc404323507"/>
       <w:r>
         <w:t>PLAN APPROVALS</w:t>
       </w:r>
@@ -12688,20 +12859,20 @@
           <w:bottom w:w="86" w:type="dxa"/>
           <w:right w:w="115" w:type="dxa"/>
         </w:tblCellMar>
-        <w:tblLook w:val="0420" w:firstRow="1" w:lastRow="0" w:firstColumn="0" w:lastColumn="0" w:noHBand="0" w:noVBand="1"/>
+        <w:tblLook w:val="0420"/>
       </w:tblPr>
       <w:tblGrid>
-        <w:gridCol w:w="2090"/>
-        <w:gridCol w:w="6439"/>
-        <w:gridCol w:w="1754"/>
+        <w:gridCol w:w="1515"/>
+        <w:gridCol w:w="6929"/>
+        <w:gridCol w:w="1839"/>
       </w:tblGrid>
       <w:tr>
         <w:trPr>
-          <w:cnfStyle w:val="100000000000" w:firstRow="1" w:lastRow="0" w:firstColumn="0" w:lastColumn="0" w:oddVBand="0" w:evenVBand="0" w:oddHBand="0" w:evenHBand="0" w:firstRowFirstColumn="0" w:firstRowLastColumn="0" w:lastRowFirstColumn="0" w:lastRowLastColumn="0"/>
+          <w:cnfStyle w:val="100000000000"/>
         </w:trPr>
         <w:tc>
           <w:tcPr>
-            <w:tcW w:w="934" w:type="pct"/>
+            <w:tcW w:w="737" w:type="pct"/>
           </w:tcPr>
           <w:p>
             <w:pPr>
@@ -12728,7 +12899,7 @@
         </w:tc>
         <w:tc>
           <w:tcPr>
-            <w:tcW w:w="3172" w:type="pct"/>
+            <w:tcW w:w="3369" w:type="pct"/>
           </w:tcPr>
           <w:p>
             <w:pPr>
@@ -12783,11 +12954,11 @@
       </w:tr>
       <w:tr>
         <w:trPr>
-          <w:cnfStyle w:val="000000100000" w:firstRow="0" w:lastRow="0" w:firstColumn="0" w:lastColumn="0" w:oddVBand="0" w:evenVBand="0" w:oddHBand="1" w:evenHBand="0" w:firstRowFirstColumn="0" w:firstRowLastColumn="0" w:lastRowFirstColumn="0" w:lastRowLastColumn="0"/>
+          <w:cnfStyle w:val="000000100000"/>
         </w:trPr>
         <w:tc>
           <w:tcPr>
-            <w:tcW w:w="934" w:type="pct"/>
+            <w:tcW w:w="737" w:type="pct"/>
           </w:tcPr>
           <w:p>
             <w:pPr>
@@ -12799,6 +12970,7 @@
                 <w:color w:val="auto"/>
                 <w:sz w:val="28"/>
                 <w:szCs w:val="28"/>
+                <w:highlight w:val="yellow"/>
               </w:rPr>
             </w:pPr>
             <w:bookmarkStart w:id="79" w:name="_GoBack"/>
@@ -12807,7 +12979,7 @@
         </w:tc>
         <w:tc>
           <w:tcPr>
-            <w:tcW w:w="3172" w:type="pct"/>
+            <w:tcW w:w="3369" w:type="pct"/>
           </w:tcPr>
           <w:p>
             <w:pPr>
@@ -12821,7 +12993,6 @@
                 <w:szCs w:val="28"/>
               </w:rPr>
             </w:pPr>
-            <w:proofErr w:type="spellStart"/>
             <w:r>
               <w:rPr>
                 <w:rFonts w:asciiTheme="minorHAnsi" w:hAnsiTheme="minorHAnsi" w:cstheme="minorHAnsi"/>
@@ -12831,7 +13002,6 @@
               </w:rPr>
               <w:t>Kiril</w:t>
             </w:r>
-            <w:proofErr w:type="spellEnd"/>
             <w:r>
               <w:rPr>
                 <w:rFonts w:asciiTheme="minorHAnsi" w:hAnsiTheme="minorHAnsi" w:cstheme="minorHAnsi"/>
@@ -12841,7 +13011,6 @@
               </w:rPr>
               <w:t xml:space="preserve"> </w:t>
             </w:r>
-            <w:proofErr w:type="spellStart"/>
             <w:r>
               <w:rPr>
                 <w:rFonts w:asciiTheme="minorHAnsi" w:hAnsiTheme="minorHAnsi" w:cstheme="minorHAnsi"/>
@@ -12851,7 +13020,6 @@
               </w:rPr>
               <w:t>Todorov</w:t>
             </w:r>
-            <w:proofErr w:type="spellEnd"/>
           </w:p>
         </w:tc>
         <w:sdt>
@@ -12906,7 +13074,7 @@
       <w:tr>
         <w:tc>
           <w:tcPr>
-            <w:tcW w:w="934" w:type="pct"/>
+            <w:tcW w:w="737" w:type="pct"/>
           </w:tcPr>
           <w:p>
             <w:pPr>
@@ -12918,6 +13086,7 @@
                 <w:color w:val="auto"/>
                 <w:sz w:val="28"/>
                 <w:szCs w:val="28"/>
+                <w:highlight w:val="yellow"/>
               </w:rPr>
             </w:pPr>
             <w:r>
@@ -12927,12 +13096,11 @@
                 <w:color w:val="auto"/>
                 <w:sz w:val="28"/>
                 <w:szCs w:val="28"/>
-                <w:lang w:val="bg-BG" w:eastAsia="bg-BG"/>
               </w:rPr>
               <w:drawing>
                 <wp:inline distT="0" distB="0" distL="0" distR="0">
-                  <wp:extent cx="1181100" cy="648070"/>
-                  <wp:effectExtent l="0" t="0" r="0" b="0"/>
+                  <wp:extent cx="665018" cy="365760"/>
+                  <wp:effectExtent l="19050" t="0" r="1732" b="0"/>
                   <wp:docPr id="2" name="Picture 2"/>
                   <wp:cNvGraphicFramePr>
                     <a:graphicFrameLocks xmlns:a="http://schemas.openxmlformats.org/drawingml/2006/main" noChangeAspect="1"/>
@@ -12945,10 +13113,10 @@
                           <pic:cNvPicPr/>
                         </pic:nvPicPr>
                         <pic:blipFill>
-                          <a:blip r:embed="rId16" cstate="print">
+                          <a:blip r:embed="rId13" cstate="print">
                             <a:extLst>
                               <a:ext uri="{28A0092B-C50C-407E-A947-70E740481C1C}">
-                                <a14:useLocalDpi xmlns:a14="http://schemas.microsoft.com/office/drawing/2010/main" val="0"/>
+                                <a14:useLocalDpi xmlns="" xmlns:wpc="http://schemas.microsoft.com/office/word/2010/wordprocessingCanvas" xmlns:mc="http://schemas.openxmlformats.org/markup-compatibility/2006" xmlns:o="urn:schemas-microsoft-com:office:office" xmlns:v="urn:schemas-microsoft-com:vml" xmlns:wp14="http://schemas.microsoft.com/office/word/2010/wordprocessingDrawing" xmlns:w10="urn:schemas-microsoft-com:office:word" xmlns:w="http://schemas.openxmlformats.org/wordprocessingml/2006/main" xmlns:w14="http://schemas.microsoft.com/office/word/2010/wordml" xmlns:wpg="http://schemas.microsoft.com/office/word/2010/wordprocessingGroup" xmlns:wpi="http://schemas.microsoft.com/office/word/2010/wordprocessingInk" xmlns:wps="http://schemas.microsoft.com/office/word/2010/wordprocessingShape" xmlns:a14="http://schemas.microsoft.com/office/drawing/2010/main" val="0"/>
                               </a:ext>
                             </a:extLst>
                           </a:blip>
@@ -12959,7 +13127,7 @@
                         <pic:spPr>
                           <a:xfrm>
                             <a:off x="0" y="0"/>
-                            <a:ext cx="1183604" cy="649444"/>
+                            <a:ext cx="665018" cy="365760"/>
                           </a:xfrm>
                           <a:prstGeom prst="rect">
                             <a:avLst/>
@@ -12975,7 +13143,7 @@
         </w:tc>
         <w:tc>
           <w:tcPr>
-            <w:tcW w:w="3172" w:type="pct"/>
+            <w:tcW w:w="3369" w:type="pct"/>
           </w:tcPr>
           <w:p>
             <w:pPr>
@@ -12989,7 +13157,6 @@
                 <w:szCs w:val="28"/>
               </w:rPr>
             </w:pPr>
-            <w:proofErr w:type="spellStart"/>
             <w:r>
               <w:rPr>
                 <w:rFonts w:asciiTheme="minorHAnsi" w:hAnsiTheme="minorHAnsi" w:cstheme="minorHAnsi"/>
@@ -12999,7 +13166,6 @@
               </w:rPr>
               <w:t>Mladen</w:t>
             </w:r>
-            <w:proofErr w:type="spellEnd"/>
             <w:r>
               <w:rPr>
                 <w:rFonts w:asciiTheme="minorHAnsi" w:hAnsiTheme="minorHAnsi" w:cstheme="minorHAnsi"/>
@@ -13009,7 +13175,6 @@
               </w:rPr>
               <w:t xml:space="preserve"> </w:t>
             </w:r>
-            <w:proofErr w:type="spellStart"/>
             <w:r>
               <w:rPr>
                 <w:rFonts w:asciiTheme="minorHAnsi" w:hAnsiTheme="minorHAnsi" w:cstheme="minorHAnsi"/>
@@ -13019,7 +13184,6 @@
               </w:rPr>
               <w:t>Mladenov</w:t>
             </w:r>
-            <w:proofErr w:type="spellEnd"/>
           </w:p>
         </w:tc>
         <w:sdt>
@@ -13073,11 +13237,11 @@
       </w:tr>
       <w:tr>
         <w:trPr>
-          <w:cnfStyle w:val="000000100000" w:firstRow="0" w:lastRow="0" w:firstColumn="0" w:lastColumn="0" w:oddVBand="0" w:evenVBand="0" w:oddHBand="1" w:evenHBand="0" w:firstRowFirstColumn="0" w:firstRowLastColumn="0" w:lastRowFirstColumn="0" w:lastRowLastColumn="0"/>
+          <w:cnfStyle w:val="000000100000"/>
         </w:trPr>
         <w:tc>
           <w:tcPr>
-            <w:tcW w:w="934" w:type="pct"/>
+            <w:tcW w:w="737" w:type="pct"/>
           </w:tcPr>
           <w:p>
             <w:pPr>
@@ -13089,13 +13253,58 @@
                 <w:color w:val="auto"/>
                 <w:sz w:val="28"/>
                 <w:szCs w:val="28"/>
+                <w:highlight w:val="yellow"/>
               </w:rPr>
             </w:pPr>
+            <w:r>
+              <w:rPr>
+                <w:rFonts w:asciiTheme="minorHAnsi" w:hAnsiTheme="minorHAnsi" w:cstheme="minorHAnsi"/>
+                <w:noProof/>
+                <w:color w:val="auto"/>
+                <w:sz w:val="28"/>
+                <w:szCs w:val="28"/>
+              </w:rPr>
+              <w:drawing>
+                <wp:inline distT="0" distB="0" distL="0" distR="0">
+                  <wp:extent cx="773229" cy="365760"/>
+                  <wp:effectExtent l="19050" t="0" r="0" b="0"/>
+                  <wp:docPr id="5" name="Picture 4" descr="sign.png"/>
+                  <wp:cNvGraphicFramePr>
+                    <a:graphicFrameLocks xmlns:a="http://schemas.openxmlformats.org/drawingml/2006/main" noChangeAspect="1"/>
+                  </wp:cNvGraphicFramePr>
+                  <a:graphic xmlns:a="http://schemas.openxmlformats.org/drawingml/2006/main">
+                    <a:graphicData uri="http://schemas.openxmlformats.org/drawingml/2006/picture">
+                      <pic:pic xmlns:pic="http://schemas.openxmlformats.org/drawingml/2006/picture">
+                        <pic:nvPicPr>
+                          <pic:cNvPr id="0" name="sign.png"/>
+                          <pic:cNvPicPr/>
+                        </pic:nvPicPr>
+                        <pic:blipFill>
+                          <a:blip r:embed="rId14" cstate="print"/>
+                          <a:stretch>
+                            <a:fillRect/>
+                          </a:stretch>
+                        </pic:blipFill>
+                        <pic:spPr>
+                          <a:xfrm>
+                            <a:off x="0" y="0"/>
+                            <a:ext cx="773229" cy="365760"/>
+                          </a:xfrm>
+                          <a:prstGeom prst="rect">
+                            <a:avLst/>
+                          </a:prstGeom>
+                        </pic:spPr>
+                      </pic:pic>
+                    </a:graphicData>
+                  </a:graphic>
+                </wp:inline>
+              </w:drawing>
+            </w:r>
           </w:p>
         </w:tc>
         <w:tc>
           <w:tcPr>
-            <w:tcW w:w="3172" w:type="pct"/>
+            <w:tcW w:w="3369" w:type="pct"/>
           </w:tcPr>
           <w:p>
             <w:pPr>
@@ -13127,7 +13336,6 @@
               </w:rPr>
               <w:t xml:space="preserve"> </w:t>
             </w:r>
-            <w:proofErr w:type="spellStart"/>
             <w:r>
               <w:rPr>
                 <w:rFonts w:asciiTheme="minorHAnsi" w:hAnsiTheme="minorHAnsi" w:cstheme="minorHAnsi"/>
@@ -13137,7 +13345,6 @@
               </w:rPr>
               <w:t>Iliev</w:t>
             </w:r>
-            <w:proofErr w:type="spellEnd"/>
           </w:p>
         </w:tc>
         <w:sdt>
@@ -13192,7 +13399,7 @@
       <w:tr>
         <w:tc>
           <w:tcPr>
-            <w:tcW w:w="934" w:type="pct"/>
+            <w:tcW w:w="737" w:type="pct"/>
           </w:tcPr>
           <w:p>
             <w:pPr>
@@ -13204,13 +13411,14 @@
                 <w:color w:val="auto"/>
                 <w:sz w:val="28"/>
                 <w:szCs w:val="28"/>
+                <w:highlight w:val="yellow"/>
               </w:rPr>
             </w:pPr>
           </w:p>
         </w:tc>
         <w:tc>
           <w:tcPr>
-            <w:tcW w:w="3172" w:type="pct"/>
+            <w:tcW w:w="3369" w:type="pct"/>
           </w:tcPr>
           <w:p>
             <w:pPr>
@@ -13224,7 +13432,6 @@
                 <w:szCs w:val="28"/>
               </w:rPr>
             </w:pPr>
-            <w:proofErr w:type="spellStart"/>
             <w:r>
               <w:rPr>
                 <w:rFonts w:asciiTheme="minorHAnsi" w:hAnsiTheme="minorHAnsi" w:cstheme="minorHAnsi"/>
@@ -13234,7 +13441,6 @@
               </w:rPr>
               <w:t>Svetlin</w:t>
             </w:r>
-            <w:proofErr w:type="spellEnd"/>
             <w:r>
               <w:rPr>
                 <w:rFonts w:asciiTheme="minorHAnsi" w:hAnsiTheme="minorHAnsi" w:cstheme="minorHAnsi"/>
@@ -13244,7 +13450,6 @@
               </w:rPr>
               <w:t xml:space="preserve"> </w:t>
             </w:r>
-            <w:proofErr w:type="spellStart"/>
             <w:r>
               <w:rPr>
                 <w:rFonts w:asciiTheme="minorHAnsi" w:hAnsiTheme="minorHAnsi" w:cstheme="minorHAnsi"/>
@@ -13254,7 +13459,6 @@
               </w:rPr>
               <w:t>Nyagolov</w:t>
             </w:r>
-            <w:proofErr w:type="spellEnd"/>
           </w:p>
         </w:tc>
         <w:sdt>
@@ -13308,11 +13512,11 @@
       </w:tr>
       <w:tr>
         <w:trPr>
-          <w:cnfStyle w:val="000000100000" w:firstRow="0" w:lastRow="0" w:firstColumn="0" w:lastColumn="0" w:oddVBand="0" w:evenVBand="0" w:oddHBand="1" w:evenHBand="0" w:firstRowFirstColumn="0" w:firstRowLastColumn="0" w:lastRowFirstColumn="0" w:lastRowLastColumn="0"/>
+          <w:cnfStyle w:val="000000100000"/>
         </w:trPr>
         <w:tc>
           <w:tcPr>
-            <w:tcW w:w="934" w:type="pct"/>
+            <w:tcW w:w="737" w:type="pct"/>
           </w:tcPr>
           <w:p>
             <w:pPr>
@@ -13330,7 +13534,7 @@
         </w:tc>
         <w:tc>
           <w:tcPr>
-            <w:tcW w:w="3172" w:type="pct"/>
+            <w:tcW w:w="3369" w:type="pct"/>
           </w:tcPr>
           <w:p>
             <w:pPr>
@@ -13351,19 +13555,8 @@
                 <w:sz w:val="28"/>
                 <w:szCs w:val="28"/>
               </w:rPr>
-              <w:t xml:space="preserve">Valeria </w:t>
-            </w:r>
-            <w:proofErr w:type="spellStart"/>
-            <w:r>
-              <w:rPr>
-                <w:rFonts w:asciiTheme="minorHAnsi" w:hAnsiTheme="minorHAnsi" w:cstheme="minorHAnsi"/>
-                <w:color w:val="auto"/>
-                <w:sz w:val="28"/>
-                <w:szCs w:val="28"/>
-              </w:rPr>
-              <w:t>Dimitrova</w:t>
-            </w:r>
-            <w:proofErr w:type="spellEnd"/>
+              <w:t>Valeria Dimitrova</w:t>
+            </w:r>
           </w:p>
         </w:tc>
         <w:sdt>
@@ -13418,7 +13611,7 @@
       <w:tr>
         <w:tc>
           <w:tcPr>
-            <w:tcW w:w="934" w:type="pct"/>
+            <w:tcW w:w="737" w:type="pct"/>
           </w:tcPr>
           <w:p>
             <w:pPr>
@@ -13436,7 +13629,7 @@
         </w:tc>
         <w:tc>
           <w:tcPr>
-            <w:tcW w:w="3172" w:type="pct"/>
+            <w:tcW w:w="3369" w:type="pct"/>
           </w:tcPr>
           <w:p>
             <w:pPr>
@@ -13450,7 +13643,6 @@
                 <w:szCs w:val="28"/>
               </w:rPr>
             </w:pPr>
-            <w:proofErr w:type="spellStart"/>
             <w:r>
               <w:rPr>
                 <w:rFonts w:asciiTheme="minorHAnsi" w:hAnsiTheme="minorHAnsi" w:cstheme="minorHAnsi"/>
@@ -13460,7 +13652,6 @@
               </w:rPr>
               <w:t>Vanina</w:t>
             </w:r>
-            <w:proofErr w:type="spellEnd"/>
             <w:r>
               <w:rPr>
                 <w:rFonts w:asciiTheme="minorHAnsi" w:hAnsiTheme="minorHAnsi" w:cstheme="minorHAnsi"/>
@@ -13470,7 +13661,6 @@
               </w:rPr>
               <w:t xml:space="preserve"> </w:t>
             </w:r>
-            <w:proofErr w:type="spellStart"/>
             <w:r>
               <w:rPr>
                 <w:rFonts w:asciiTheme="minorHAnsi" w:hAnsiTheme="minorHAnsi" w:cstheme="minorHAnsi"/>
@@ -13480,7 +13670,6 @@
               </w:rPr>
               <w:t>Nenova</w:t>
             </w:r>
-            <w:proofErr w:type="spellEnd"/>
           </w:p>
         </w:tc>
         <w:sdt>
@@ -13551,8 +13740,8 @@
       <w:bookmarkEnd w:id="81"/>
     </w:p>
     <w:sectPr>
-      <w:headerReference w:type="default" r:id="rId17"/>
-      <w:footerReference w:type="default" r:id="rId18"/>
+      <w:headerReference w:type="default" r:id="rId15"/>
+      <w:footerReference w:type="default" r:id="rId16"/>
       <w:pgSz w:w="12240" w:h="15840" w:code="9"/>
       <w:pgMar w:top="850" w:right="1080" w:bottom="1170" w:left="850" w:header="850" w:footer="562" w:gutter="0"/>
       <w:cols w:space="720"/>
@@ -13563,15 +13752,15 @@
 </file>
 
 <file path=word/endnotes.xml><?xml version="1.0" encoding="utf-8"?>
-<w:endnotes xmlns:wpc="http://schemas.microsoft.com/office/word/2010/wordprocessingCanvas" xmlns:mc="http://schemas.openxmlformats.org/markup-compatibility/2006" xmlns:o="urn:schemas-microsoft-com:office:office" xmlns:r="http://schemas.openxmlformats.org/officeDocument/2006/relationships" xmlns:m="http://schemas.openxmlformats.org/officeDocument/2006/math" xmlns:v="urn:schemas-microsoft-com:vml" xmlns:wp14="http://schemas.microsoft.com/office/word/2010/wordprocessingDrawing" xmlns:wp="http://schemas.openxmlformats.org/drawingml/2006/wordprocessingDrawing" xmlns:w10="urn:schemas-microsoft-com:office:word" xmlns:w="http://schemas.openxmlformats.org/wordprocessingml/2006/main" xmlns:w14="http://schemas.microsoft.com/office/word/2010/wordml" xmlns:wpg="http://schemas.microsoft.com/office/word/2010/wordprocessingGroup" xmlns:wpi="http://schemas.microsoft.com/office/word/2010/wordprocessingInk" xmlns:wne="http://schemas.microsoft.com/office/word/2006/wordml" xmlns:wps="http://schemas.microsoft.com/office/word/2010/wordprocessingShape" mc:Ignorable="w14 wp14">
-  <w:endnote w:type="separator" w:id="-1">
+<w:endnotes xmlns:ve="http://schemas.openxmlformats.org/markup-compatibility/2006" xmlns:o="urn:schemas-microsoft-com:office:office" xmlns:r="http://schemas.openxmlformats.org/officeDocument/2006/relationships" xmlns:m="http://schemas.openxmlformats.org/officeDocument/2006/math" xmlns:v="urn:schemas-microsoft-com:vml" xmlns:wp="http://schemas.openxmlformats.org/drawingml/2006/wordprocessingDrawing" xmlns:w10="urn:schemas-microsoft-com:office:word" xmlns:w="http://schemas.openxmlformats.org/wordprocessingml/2006/main" xmlns:wne="http://schemas.microsoft.com/office/word/2006/wordml">
+  <w:endnote w:type="separator" w:id="0">
     <w:p>
       <w:r>
         <w:separator/>
       </w:r>
     </w:p>
   </w:endnote>
-  <w:endnote w:type="continuationSeparator" w:id="0">
+  <w:endnote w:type="continuationSeparator" w:id="1">
     <w:p>
       <w:r>
         <w:continuationSeparator/>
@@ -13582,7 +13771,7 @@
 </file>
 
 <file path=word/footer1.xml><?xml version="1.0" encoding="utf-8"?>
-<w:ftr xmlns:wpc="http://schemas.microsoft.com/office/word/2010/wordprocessingCanvas" xmlns:mc="http://schemas.openxmlformats.org/markup-compatibility/2006" xmlns:o="urn:schemas-microsoft-com:office:office" xmlns:r="http://schemas.openxmlformats.org/officeDocument/2006/relationships" xmlns:m="http://schemas.openxmlformats.org/officeDocument/2006/math" xmlns:v="urn:schemas-microsoft-com:vml" xmlns:wp14="http://schemas.microsoft.com/office/word/2010/wordprocessingDrawing" xmlns:wp="http://schemas.openxmlformats.org/drawingml/2006/wordprocessingDrawing" xmlns:w10="urn:schemas-microsoft-com:office:word" xmlns:w="http://schemas.openxmlformats.org/wordprocessingml/2006/main" xmlns:w14="http://schemas.microsoft.com/office/word/2010/wordml" xmlns:wpg="http://schemas.microsoft.com/office/word/2010/wordprocessingGroup" xmlns:wpi="http://schemas.microsoft.com/office/word/2010/wordprocessingInk" xmlns:wne="http://schemas.microsoft.com/office/word/2006/wordml" xmlns:wps="http://schemas.microsoft.com/office/word/2010/wordprocessingShape" mc:Ignorable="w14 wp14">
+<w:ftr xmlns:ve="http://schemas.openxmlformats.org/markup-compatibility/2006" xmlns:o="urn:schemas-microsoft-com:office:office" xmlns:r="http://schemas.openxmlformats.org/officeDocument/2006/relationships" xmlns:m="http://schemas.openxmlformats.org/officeDocument/2006/math" xmlns:v="urn:schemas-microsoft-com:vml" xmlns:wp="http://schemas.openxmlformats.org/drawingml/2006/wordprocessingDrawing" xmlns:w10="urn:schemas-microsoft-com:office:word" xmlns:w="http://schemas.openxmlformats.org/wordprocessingml/2006/main" xmlns:wne="http://schemas.microsoft.com/office/word/2006/wordml">
   <w:p>
     <w:pPr>
       <w:spacing w:before="0" w:after="0"/>
@@ -13646,7 +13835,7 @@
         <w:left w:w="0" w:type="dxa"/>
         <w:right w:w="0" w:type="dxa"/>
       </w:tblCellMar>
-      <w:tblLook w:val="04A0" w:firstRow="1" w:lastRow="0" w:firstColumn="1" w:lastColumn="0" w:noHBand="0" w:noVBand="1"/>
+      <w:tblLook w:val="04A0"/>
     </w:tblPr>
     <w:tblGrid>
       <w:gridCol w:w="3159"/>
@@ -13748,7 +13937,7 @@
               <w:szCs w:val="18"/>
               <w:lang w:eastAsia="ko-KR"/>
             </w:rPr>
-            <w:t>4.0</w:t>
+            <w:t>4.1</w:t>
           </w:r>
           <w:r>
             <w:rPr>
@@ -13780,7 +13969,6 @@
           <w:r>
             <w:sym w:font="Symbol" w:char="F0D3"/>
           </w:r>
-          <w:proofErr w:type="spellStart"/>
           <w:r>
             <w:rPr>
               <w:rFonts w:ascii="Arial" w:eastAsia="Malgun Gothic" w:hAnsi="Arial" w:cs="Arial"/>
@@ -13790,19 +13978,7 @@
               <w:szCs w:val="18"/>
               <w:lang w:eastAsia="ko-KR"/>
             </w:rPr>
-            <w:t>Telerik</w:t>
-          </w:r>
-          <w:proofErr w:type="spellEnd"/>
-          <w:r>
-            <w:rPr>
-              <w:rFonts w:ascii="Arial" w:eastAsia="Malgun Gothic" w:hAnsi="Arial" w:cs="Arial"/>
-              <w:b/>
-              <w:i/>
-              <w:sz w:val="18"/>
-              <w:szCs w:val="18"/>
-              <w:lang w:eastAsia="ko-KR"/>
-            </w:rPr>
-            <w:t xml:space="preserve"> Software Academy, </w:t>
+            <w:t xml:space="preserve">Telerik Software Academy, </w:t>
           </w:r>
           <w:r>
             <w:rPr>
@@ -13926,7 +14102,7 @@
               <w:sz w:val="18"/>
               <w:szCs w:val="18"/>
             </w:rPr>
-            <w:t>17</w:t>
+            <w:t>6</w:t>
           </w:r>
           <w:r>
             <w:rPr>
@@ -13981,7 +14157,7 @@
               <w:sz w:val="18"/>
               <w:szCs w:val="18"/>
             </w:rPr>
-            <w:t>18</w:t>
+            <w:t>17</w:t>
           </w:r>
           <w:r>
             <w:rPr>
@@ -14012,15 +14188,15 @@
 </file>
 
 <file path=word/footnotes.xml><?xml version="1.0" encoding="utf-8"?>
-<w:footnotes xmlns:wpc="http://schemas.microsoft.com/office/word/2010/wordprocessingCanvas" xmlns:mc="http://schemas.openxmlformats.org/markup-compatibility/2006" xmlns:o="urn:schemas-microsoft-com:office:office" xmlns:r="http://schemas.openxmlformats.org/officeDocument/2006/relationships" xmlns:m="http://schemas.openxmlformats.org/officeDocument/2006/math" xmlns:v="urn:schemas-microsoft-com:vml" xmlns:wp14="http://schemas.microsoft.com/office/word/2010/wordprocessingDrawing" xmlns:wp="http://schemas.openxmlformats.org/drawingml/2006/wordprocessingDrawing" xmlns:w10="urn:schemas-microsoft-com:office:word" xmlns:w="http://schemas.openxmlformats.org/wordprocessingml/2006/main" xmlns:w14="http://schemas.microsoft.com/office/word/2010/wordml" xmlns:wpg="http://schemas.microsoft.com/office/word/2010/wordprocessingGroup" xmlns:wpi="http://schemas.microsoft.com/office/word/2010/wordprocessingInk" xmlns:wne="http://schemas.microsoft.com/office/word/2006/wordml" xmlns:wps="http://schemas.microsoft.com/office/word/2010/wordprocessingShape" mc:Ignorable="w14 wp14">
-  <w:footnote w:type="separator" w:id="-1">
+<w:footnotes xmlns:ve="http://schemas.openxmlformats.org/markup-compatibility/2006" xmlns:o="urn:schemas-microsoft-com:office:office" xmlns:r="http://schemas.openxmlformats.org/officeDocument/2006/relationships" xmlns:m="http://schemas.openxmlformats.org/officeDocument/2006/math" xmlns:v="urn:schemas-microsoft-com:vml" xmlns:wp="http://schemas.openxmlformats.org/drawingml/2006/wordprocessingDrawing" xmlns:w10="urn:schemas-microsoft-com:office:word" xmlns:w="http://schemas.openxmlformats.org/wordprocessingml/2006/main" xmlns:wne="http://schemas.microsoft.com/office/word/2006/wordml">
+  <w:footnote w:type="separator" w:id="0">
     <w:p>
       <w:r>
         <w:separator/>
       </w:r>
     </w:p>
   </w:footnote>
-  <w:footnote w:type="continuationSeparator" w:id="0">
+  <w:footnote w:type="continuationSeparator" w:id="1">
     <w:p>
       <w:r>
         <w:continuationSeparator/>
@@ -14031,7 +14207,7 @@
 </file>
 
 <file path=word/header1.xml><?xml version="1.0" encoding="utf-8"?>
-<w:hdr xmlns:wpc="http://schemas.microsoft.com/office/word/2010/wordprocessingCanvas" xmlns:mc="http://schemas.openxmlformats.org/markup-compatibility/2006" xmlns:o="urn:schemas-microsoft-com:office:office" xmlns:r="http://schemas.openxmlformats.org/officeDocument/2006/relationships" xmlns:m="http://schemas.openxmlformats.org/officeDocument/2006/math" xmlns:v="urn:schemas-microsoft-com:vml" xmlns:wp14="http://schemas.microsoft.com/office/word/2010/wordprocessingDrawing" xmlns:wp="http://schemas.openxmlformats.org/drawingml/2006/wordprocessingDrawing" xmlns:w10="urn:schemas-microsoft-com:office:word" xmlns:w="http://schemas.openxmlformats.org/wordprocessingml/2006/main" xmlns:w14="http://schemas.microsoft.com/office/word/2010/wordml" xmlns:wpg="http://schemas.microsoft.com/office/word/2010/wordprocessingGroup" xmlns:wpi="http://schemas.microsoft.com/office/word/2010/wordprocessingInk" xmlns:wne="http://schemas.microsoft.com/office/word/2006/wordml" xmlns:wps="http://schemas.microsoft.com/office/word/2010/wordprocessingShape" mc:Ignorable="w14 wp14">
+<w:hdr xmlns:ve="http://schemas.openxmlformats.org/markup-compatibility/2006" xmlns:o="urn:schemas-microsoft-com:office:office" xmlns:r="http://schemas.openxmlformats.org/officeDocument/2006/relationships" xmlns:m="http://schemas.openxmlformats.org/officeDocument/2006/math" xmlns:v="urn:schemas-microsoft-com:vml" xmlns:wp="http://schemas.openxmlformats.org/drawingml/2006/wordprocessingDrawing" xmlns:w10="urn:schemas-microsoft-com:office:word" xmlns:w="http://schemas.openxmlformats.org/wordprocessingml/2006/main" xmlns:wne="http://schemas.microsoft.com/office/word/2006/wordml">
   <w:tbl>
     <w:tblPr>
       <w:tblW w:w="10191" w:type="dxa"/>
@@ -14041,7 +14217,7 @@
         <w:left w:w="0" w:type="dxa"/>
         <w:right w:w="0" w:type="dxa"/>
       </w:tblCellMar>
-      <w:tblLook w:val="04A0" w:firstRow="1" w:lastRow="0" w:firstColumn="1" w:lastColumn="0" w:noHBand="0" w:noVBand="1"/>
+      <w:tblLook w:val="04A0"/>
     </w:tblPr>
     <w:tblGrid>
       <w:gridCol w:w="10170"/>
@@ -14063,7 +14239,6 @@
           <w:r>
             <w:rPr>
               <w:noProof/>
-              <w:lang w:val="bg-BG" w:eastAsia="bg-BG"/>
             </w:rPr>
             <w:drawing>
               <wp:inline distT="0" distB="0" distL="0" distR="0">
@@ -14203,7 +14378,7 @@
 </file>
 
 <file path=word/numbering.xml><?xml version="1.0" encoding="utf-8"?>
-<w:numbering xmlns:wpc="http://schemas.microsoft.com/office/word/2010/wordprocessingCanvas" xmlns:mc="http://schemas.openxmlformats.org/markup-compatibility/2006" xmlns:o="urn:schemas-microsoft-com:office:office" xmlns:r="http://schemas.openxmlformats.org/officeDocument/2006/relationships" xmlns:m="http://schemas.openxmlformats.org/officeDocument/2006/math" xmlns:v="urn:schemas-microsoft-com:vml" xmlns:wp14="http://schemas.microsoft.com/office/word/2010/wordprocessingDrawing" xmlns:wp="http://schemas.openxmlformats.org/drawingml/2006/wordprocessingDrawing" xmlns:w10="urn:schemas-microsoft-com:office:word" xmlns:w="http://schemas.openxmlformats.org/wordprocessingml/2006/main" xmlns:w14="http://schemas.microsoft.com/office/word/2010/wordml" xmlns:wpg="http://schemas.microsoft.com/office/word/2010/wordprocessingGroup" xmlns:wpi="http://schemas.microsoft.com/office/word/2010/wordprocessingInk" xmlns:wne="http://schemas.microsoft.com/office/word/2006/wordml" xmlns:wps="http://schemas.microsoft.com/office/word/2010/wordprocessingShape" mc:Ignorable="w14 wp14">
+<w:numbering xmlns:ve="http://schemas.openxmlformats.org/markup-compatibility/2006" xmlns:o="urn:schemas-microsoft-com:office:office" xmlns:r="http://schemas.openxmlformats.org/officeDocument/2006/relationships" xmlns:m="http://schemas.openxmlformats.org/officeDocument/2006/math" xmlns:v="urn:schemas-microsoft-com:vml" xmlns:wp="http://schemas.openxmlformats.org/drawingml/2006/wordprocessingDrawing" xmlns:w10="urn:schemas-microsoft-com:office:word" xmlns:w="http://schemas.openxmlformats.org/wordprocessingml/2006/main" xmlns:wne="http://schemas.microsoft.com/office/word/2006/wordml">
   <w:abstractNum w:abstractNumId="0">
     <w:nsid w:val="07E91B10"/>
     <w:multiLevelType w:val="hybridMultilevel"/>
@@ -15791,7 +15966,7 @@
 </file>
 
 <file path=word/styles.xml><?xml version="1.0" encoding="utf-8"?>
-<w:styles xmlns:mc="http://schemas.openxmlformats.org/markup-compatibility/2006" xmlns:r="http://schemas.openxmlformats.org/officeDocument/2006/relationships" xmlns:w="http://schemas.openxmlformats.org/wordprocessingml/2006/main" xmlns:w14="http://schemas.microsoft.com/office/word/2010/wordml" mc:Ignorable="w14">
+<w:styles xmlns:r="http://schemas.openxmlformats.org/officeDocument/2006/relationships" xmlns:w="http://schemas.openxmlformats.org/wordprocessingml/2006/main">
   <w:docDefaults>
     <w:rPrDefault>
       <w:rPr>
@@ -16050,6 +16225,7 @@
   <w:style w:type="character" w:default="1" w:styleId="DefaultParagraphFont">
     <w:name w:val="Default Paragraph Font"/>
     <w:uiPriority w:val="1"/>
+    <w:semiHidden/>
     <w:unhideWhenUsed/>
   </w:style>
   <w:style w:type="table" w:default="1" w:styleId="TableNormal">
@@ -16057,6 +16233,7 @@
     <w:uiPriority w:val="99"/>
     <w:semiHidden/>
     <w:unhideWhenUsed/>
+    <w:qFormat/>
     <w:tblPr>
       <w:tblInd w:w="0" w:type="dxa"/>
       <w:tblCellMar>
@@ -16139,6 +16316,7 @@
     <w:locked/>
     <w:rsid w:val="00193E4B"/>
     <w:tblPr>
+      <w:tblInd w:w="0" w:type="dxa"/>
       <w:tblBorders>
         <w:top w:val="single" w:sz="4" w:space="0" w:color="000000"/>
         <w:left w:val="single" w:sz="4" w:space="0" w:color="000000"/>
@@ -16147,6 +16325,12 @@
         <w:insideH w:val="single" w:sz="4" w:space="0" w:color="000000"/>
         <w:insideV w:val="single" w:sz="4" w:space="0" w:color="000000"/>
       </w:tblBorders>
+      <w:tblCellMar>
+        <w:top w:w="0" w:type="dxa"/>
+        <w:left w:w="108" w:type="dxa"/>
+        <w:bottom w:w="0" w:type="dxa"/>
+        <w:right w:w="108" w:type="dxa"/>
+      </w:tblCellMar>
     </w:tblPr>
   </w:style>
   <w:style w:type="paragraph" w:styleId="BalloonText">
@@ -16360,6 +16544,7 @@
     <w:tblPr>
       <w:tblStyleRowBandSize w:val="1"/>
       <w:tblStyleColBandSize w:val="1"/>
+      <w:tblInd w:w="0" w:type="dxa"/>
       <w:tblBorders>
         <w:top w:val="single" w:sz="8" w:space="0" w:color="FFFFFF" w:themeColor="background1"/>
         <w:left w:val="single" w:sz="8" w:space="0" w:color="FFFFFF" w:themeColor="background1"/>
@@ -16368,6 +16553,12 @@
         <w:insideH w:val="single" w:sz="6" w:space="0" w:color="FFFFFF" w:themeColor="background1"/>
         <w:insideV w:val="single" w:sz="6" w:space="0" w:color="FFFFFF" w:themeColor="background1"/>
       </w:tblBorders>
+      <w:tblCellMar>
+        <w:top w:w="0" w:type="dxa"/>
+        <w:left w:w="108" w:type="dxa"/>
+        <w:bottom w:w="0" w:type="dxa"/>
+        <w:right w:w="108" w:type="dxa"/>
+      </w:tblCellMar>
     </w:tblPr>
     <w:tcPr>
       <w:shd w:val="clear" w:color="auto" w:fill="DBEBD0" w:themeFill="accent6" w:themeFillTint="3F"/>
@@ -16557,6 +16748,7 @@
     <w:tblPr>
       <w:tblStyleRowBandSize w:val="1"/>
       <w:tblStyleColBandSize w:val="1"/>
+      <w:tblInd w:w="0" w:type="dxa"/>
       <w:tblBorders>
         <w:top w:val="single" w:sz="8" w:space="0" w:color="93C571" w:themeColor="accent6" w:themeTint="BF"/>
         <w:left w:val="single" w:sz="8" w:space="0" w:color="93C571" w:themeColor="accent6" w:themeTint="BF"/>
@@ -16564,6 +16756,12 @@
         <w:right w:val="single" w:sz="8" w:space="0" w:color="93C571" w:themeColor="accent6" w:themeTint="BF"/>
         <w:insideH w:val="single" w:sz="8" w:space="0" w:color="93C571" w:themeColor="accent6" w:themeTint="BF"/>
       </w:tblBorders>
+      <w:tblCellMar>
+        <w:top w:w="0" w:type="dxa"/>
+        <w:left w:w="108" w:type="dxa"/>
+        <w:bottom w:w="0" w:type="dxa"/>
+        <w:right w:w="108" w:type="dxa"/>
+      </w:tblCellMar>
     </w:tblPr>
     <w:tblStylePr w:type="firstRow">
       <w:pPr>
@@ -16644,6 +16842,66 @@
         </w:tcBorders>
       </w:tcPr>
     </w:tblStylePr>
+  </w:style>
+  <w:style w:type="character" w:styleId="CommentReference">
+    <w:name w:val="annotation reference"/>
+    <w:basedOn w:val="DefaultParagraphFont"/>
+    <w:semiHidden/>
+    <w:unhideWhenUsed/>
+    <w:locked/>
+    <w:rsid w:val="003E0ECC"/>
+    <w:rPr>
+      <w:sz w:val="16"/>
+      <w:szCs w:val="16"/>
+    </w:rPr>
+  </w:style>
+  <w:style w:type="paragraph" w:styleId="CommentText">
+    <w:name w:val="annotation text"/>
+    <w:basedOn w:val="Normal"/>
+    <w:link w:val="CommentTextChar"/>
+    <w:semiHidden/>
+    <w:unhideWhenUsed/>
+    <w:locked/>
+    <w:rsid w:val="003E0ECC"/>
+    <w:rPr>
+      <w:sz w:val="20"/>
+      <w:szCs w:val="20"/>
+    </w:rPr>
+  </w:style>
+  <w:style w:type="character" w:customStyle="1" w:styleId="CommentTextChar">
+    <w:name w:val="Comment Text Char"/>
+    <w:basedOn w:val="DefaultParagraphFont"/>
+    <w:link w:val="CommentText"/>
+    <w:semiHidden/>
+    <w:rsid w:val="003E0ECC"/>
+    <w:rPr>
+      <w:rFonts w:ascii="Calibri" w:hAnsi="Calibri"/>
+    </w:rPr>
+  </w:style>
+  <w:style w:type="paragraph" w:styleId="CommentSubject">
+    <w:name w:val="annotation subject"/>
+    <w:basedOn w:val="CommentText"/>
+    <w:next w:val="CommentText"/>
+    <w:link w:val="CommentSubjectChar"/>
+    <w:semiHidden/>
+    <w:unhideWhenUsed/>
+    <w:locked/>
+    <w:rsid w:val="003E0ECC"/>
+    <w:rPr>
+      <w:b/>
+      <w:bCs/>
+    </w:rPr>
+  </w:style>
+  <w:style w:type="character" w:customStyle="1" w:styleId="CommentSubjectChar">
+    <w:name w:val="Comment Subject Char"/>
+    <w:basedOn w:val="CommentTextChar"/>
+    <w:link w:val="CommentSubject"/>
+    <w:semiHidden/>
+    <w:rsid w:val="003E0ECC"/>
+    <w:rPr>
+      <w:b/>
+      <w:bCs/>
+    </w:rPr>
   </w:style>
 </w:styles>
 </file>

</xml_diff>